<commit_message>
Spring Core Intro by XML/Annotation
Spring Core Intro by XML/Annotation
</commit_message>
<xml_diff>
--- a/docs/SpringFramework.docx
+++ b/docs/SpringFramework.docx
@@ -12,6 +12,7 @@
           <w:szCs w:val="28"/>
         </w:rPr>
       </w:pPr>
+      <w:proofErr w:type="gramStart"/>
       <w:r>
         <w:rPr>
           <w:b/>
@@ -19,7 +20,17 @@
           <w:sz w:val="28"/>
           <w:szCs w:val="28"/>
         </w:rPr>
-        <w:t xml:space="preserve">Eclipse : </w:t>
+        <w:t>Eclipse :</w:t>
+      </w:r>
+      <w:proofErr w:type="gramEnd"/>
+      <w:r>
+        <w:rPr>
+          <w:b/>
+          <w:bCs/>
+          <w:sz w:val="28"/>
+          <w:szCs w:val="28"/>
+        </w:rPr>
+        <w:t xml:space="preserve"> </w:t>
       </w:r>
       <w:hyperlink r:id="rId5" w:history="1">
         <w:r>
@@ -83,6 +94,231 @@
     <w:p>
       <w:pPr>
         <w:pStyle w:val="NoSpacing"/>
+        <w:numPr>
+          <w:ilvl w:val="0"/>
+          <w:numId w:val="11"/>
+        </w:numPr>
+      </w:pPr>
+      <w:r>
+        <w:t xml:space="preserve">Spring is a </w:t>
+      </w:r>
+      <w:proofErr w:type="gramStart"/>
+      <w:r>
+        <w:t>java based</w:t>
+      </w:r>
+      <w:proofErr w:type="gramEnd"/>
+      <w:r>
+        <w:t xml:space="preserve"> framework which is use to achieve the faster development.</w:t>
+      </w:r>
+    </w:p>
+    <w:p>
+      <w:pPr>
+        <w:pStyle w:val="NoSpacing"/>
+        <w:numPr>
+          <w:ilvl w:val="0"/>
+          <w:numId w:val="11"/>
+        </w:numPr>
+      </w:pPr>
+      <w:r>
+        <w:t xml:space="preserve">Spring is </w:t>
+      </w:r>
+      <w:proofErr w:type="gramStart"/>
+      <w:r>
+        <w:t>provides</w:t>
+      </w:r>
+      <w:proofErr w:type="gramEnd"/>
+      <w:r>
+        <w:t xml:space="preserve"> easy way to integrate other framework such as Hibernate, structs etc.</w:t>
+      </w:r>
+    </w:p>
+    <w:p>
+      <w:pPr>
+        <w:pStyle w:val="NoSpacing"/>
+        <w:numPr>
+          <w:ilvl w:val="0"/>
+          <w:numId w:val="11"/>
+        </w:numPr>
+      </w:pPr>
+      <w:r>
+        <w:t>Spring is also known as Framework of framework.</w:t>
+      </w:r>
+    </w:p>
+    <w:p>
+      <w:pPr>
+        <w:pStyle w:val="NoSpacing"/>
+        <w:numPr>
+          <w:ilvl w:val="0"/>
+          <w:numId w:val="11"/>
+        </w:numPr>
+      </w:pPr>
+      <w:r>
+        <w:t>Spring provides multiple modules which can be use independently as per the project requirement.</w:t>
+      </w:r>
+    </w:p>
+    <w:p>
+      <w:pPr>
+        <w:pStyle w:val="NoSpacing"/>
+        <w:numPr>
+          <w:ilvl w:val="1"/>
+          <w:numId w:val="11"/>
+        </w:numPr>
+      </w:pPr>
+      <w:r>
+        <w:t>Spring Core/IOC</w:t>
+      </w:r>
+    </w:p>
+    <w:p>
+      <w:pPr>
+        <w:pStyle w:val="NoSpacing"/>
+        <w:numPr>
+          <w:ilvl w:val="1"/>
+          <w:numId w:val="11"/>
+        </w:numPr>
+      </w:pPr>
+      <w:r>
+        <w:t>Spring JDBC</w:t>
+      </w:r>
+    </w:p>
+    <w:p>
+      <w:pPr>
+        <w:pStyle w:val="NoSpacing"/>
+        <w:numPr>
+          <w:ilvl w:val="1"/>
+          <w:numId w:val="11"/>
+        </w:numPr>
+      </w:pPr>
+      <w:r>
+        <w:t>Spring ORM</w:t>
+      </w:r>
+    </w:p>
+    <w:p>
+      <w:pPr>
+        <w:pStyle w:val="NoSpacing"/>
+        <w:numPr>
+          <w:ilvl w:val="1"/>
+          <w:numId w:val="11"/>
+        </w:numPr>
+      </w:pPr>
+      <w:r>
+        <w:t>Spring MVC</w:t>
+      </w:r>
+    </w:p>
+    <w:p>
+      <w:pPr>
+        <w:pStyle w:val="NoSpacing"/>
+        <w:numPr>
+          <w:ilvl w:val="1"/>
+          <w:numId w:val="11"/>
+        </w:numPr>
+      </w:pPr>
+      <w:r>
+        <w:t>Spring JMS</w:t>
+      </w:r>
+    </w:p>
+    <w:p>
+      <w:pPr>
+        <w:pStyle w:val="NoSpacing"/>
+        <w:numPr>
+          <w:ilvl w:val="1"/>
+          <w:numId w:val="11"/>
+        </w:numPr>
+      </w:pPr>
+      <w:r>
+        <w:t>Spring Batch</w:t>
+      </w:r>
+    </w:p>
+    <w:p>
+      <w:pPr>
+        <w:pStyle w:val="NoSpacing"/>
+        <w:numPr>
+          <w:ilvl w:val="1"/>
+          <w:numId w:val="11"/>
+        </w:numPr>
+      </w:pPr>
+      <w:r>
+        <w:t>Spring Cloud</w:t>
+      </w:r>
+    </w:p>
+    <w:p>
+      <w:pPr>
+        <w:pStyle w:val="NoSpacing"/>
+        <w:numPr>
+          <w:ilvl w:val="1"/>
+          <w:numId w:val="11"/>
+        </w:numPr>
+      </w:pPr>
+      <w:r>
+        <w:t>Spring Rest</w:t>
+      </w:r>
+    </w:p>
+    <w:p>
+      <w:pPr>
+        <w:pStyle w:val="NoSpacing"/>
+        <w:numPr>
+          <w:ilvl w:val="1"/>
+          <w:numId w:val="11"/>
+        </w:numPr>
+      </w:pPr>
+      <w:r>
+        <w:t xml:space="preserve">Spring Security </w:t>
+      </w:r>
+    </w:p>
+    <w:p>
+      <w:pPr>
+        <w:pStyle w:val="NoSpacing"/>
+        <w:numPr>
+          <w:ilvl w:val="0"/>
+          <w:numId w:val="11"/>
+        </w:numPr>
+      </w:pPr>
+      <w:r>
+        <w:t>To learn and implement the module of the spring you can follow the septs</w:t>
+      </w:r>
+    </w:p>
+    <w:p>
+      <w:pPr>
+        <w:pStyle w:val="NoSpacing"/>
+        <w:numPr>
+          <w:ilvl w:val="1"/>
+          <w:numId w:val="11"/>
+        </w:numPr>
+      </w:pPr>
+      <w:r>
+        <w:t>Identify the Add the jar files.</w:t>
+      </w:r>
+    </w:p>
+    <w:p>
+      <w:pPr>
+        <w:pStyle w:val="NoSpacing"/>
+        <w:numPr>
+          <w:ilvl w:val="1"/>
+          <w:numId w:val="11"/>
+        </w:numPr>
+      </w:pPr>
+      <w:r>
+        <w:t>Add configuration of the module.</w:t>
+      </w:r>
+    </w:p>
+    <w:p>
+      <w:pPr>
+        <w:pStyle w:val="NoSpacing"/>
+        <w:numPr>
+          <w:ilvl w:val="1"/>
+          <w:numId w:val="11"/>
+        </w:numPr>
+      </w:pPr>
+      <w:r>
+        <w:t>API provided by spring to implement module.</w:t>
+      </w:r>
+    </w:p>
+    <w:p>
+      <w:pPr>
+        <w:pStyle w:val="NoSpacing"/>
+      </w:pPr>
+    </w:p>
+    <w:p>
+      <w:pPr>
+        <w:pStyle w:val="NoSpacing"/>
       </w:pPr>
     </w:p>
     <w:p>
@@ -199,8 +435,17 @@
         </w:numPr>
       </w:pPr>
       <w:r>
-        <w:t xml:space="preserve">Spring perform dependency Injection internally which is called as </w:t>
-      </w:r>
+        <w:t xml:space="preserve">Spring </w:t>
+      </w:r>
+      <w:proofErr w:type="gramStart"/>
+      <w:r>
+        <w:t>perform</w:t>
+      </w:r>
+      <w:proofErr w:type="gramEnd"/>
+      <w:r>
+        <w:t xml:space="preserve"> dependency Injection internally which is called as </w:t>
+      </w:r>
+      <w:proofErr w:type="spellStart"/>
       <w:r>
         <w:rPr>
           <w:b/>
@@ -208,6 +453,7 @@
         </w:rPr>
         <w:t>Autowire</w:t>
       </w:r>
+      <w:proofErr w:type="spellEnd"/>
       <w:r>
         <w:t>.</w:t>
       </w:r>
@@ -390,7 +636,21 @@
         <w:ind w:left="720"/>
       </w:pPr>
       <w:r>
-        <w:t xml:space="preserve">To add DTD Visit : </w:t>
+        <w:t>To add DTD</w:t>
+      </w:r>
+      <w:r>
+        <w:t>/XSD</w:t>
+      </w:r>
+      <w:r>
+        <w:t xml:space="preserve"> </w:t>
+      </w:r>
+      <w:proofErr w:type="gramStart"/>
+      <w:r>
+        <w:t>Visit :</w:t>
+      </w:r>
+      <w:proofErr w:type="gramEnd"/>
+      <w:r>
+        <w:t xml:space="preserve"> </w:t>
       </w:r>
       <w:hyperlink r:id="rId6" w:history="1">
         <w:r>
@@ -457,6 +717,7 @@
         </w:rPr>
         <w:t xml:space="preserve"> </w:t>
       </w:r>
+      <w:proofErr w:type="spellStart"/>
       <w:r>
         <w:rPr>
           <w:rFonts w:ascii="Consolas" w:eastAsia="Times New Roman" w:hAnsi="Consolas" w:cs="Courier New"/>
@@ -466,6 +727,7 @@
         </w:rPr>
         <w:t>xmlns</w:t>
       </w:r>
+      <w:proofErr w:type="spellEnd"/>
       <w:r>
         <w:rPr>
           <w:rFonts w:ascii="Consolas" w:eastAsia="Times New Roman" w:hAnsi="Consolas" w:cs="Courier New"/>
@@ -529,6 +791,8 @@
         </w:rPr>
         <w:t xml:space="preserve">    </w:t>
       </w:r>
+      <w:proofErr w:type="spellStart"/>
+      <w:proofErr w:type="gramStart"/>
       <w:r>
         <w:rPr>
           <w:rFonts w:ascii="Consolas" w:eastAsia="Times New Roman" w:hAnsi="Consolas" w:cs="Courier New"/>
@@ -538,6 +802,8 @@
         </w:rPr>
         <w:t>xmlns:xsi</w:t>
       </w:r>
+      <w:proofErr w:type="spellEnd"/>
+      <w:proofErr w:type="gramEnd"/>
       <w:r>
         <w:rPr>
           <w:rFonts w:ascii="Consolas" w:eastAsia="Times New Roman" w:hAnsi="Consolas" w:cs="Courier New"/>
@@ -601,6 +867,8 @@
         </w:rPr>
         <w:t xml:space="preserve">    </w:t>
       </w:r>
+      <w:proofErr w:type="spellStart"/>
+      <w:proofErr w:type="gramStart"/>
       <w:r>
         <w:rPr>
           <w:rFonts w:ascii="Consolas" w:eastAsia="Times New Roman" w:hAnsi="Consolas" w:cs="Courier New"/>
@@ -610,6 +878,8 @@
         </w:rPr>
         <w:t>xsi:schemaLocation</w:t>
       </w:r>
+      <w:proofErr w:type="spellEnd"/>
+      <w:proofErr w:type="gramEnd"/>
       <w:r>
         <w:rPr>
           <w:rFonts w:ascii="Consolas" w:eastAsia="Times New Roman" w:hAnsi="Consolas" w:cs="Courier New"/>
@@ -763,6 +1033,7 @@
         </w:rPr>
         <w:t xml:space="preserve">    </w:t>
       </w:r>
+      <w:proofErr w:type="gramStart"/>
       <w:r>
         <w:rPr>
           <w:rFonts w:ascii="Consolas" w:eastAsia="Times New Roman" w:hAnsi="Consolas" w:cs="Courier New"/>
@@ -772,7 +1043,19 @@
           <w:sz w:val="23"/>
           <w:szCs w:val="23"/>
         </w:rPr>
-        <w:t>&lt;!-- bean definitions here --&gt;</w:t>
+        <w:t>&lt;!--</w:t>
+      </w:r>
+      <w:proofErr w:type="gramEnd"/>
+      <w:r>
+        <w:rPr>
+          <w:rFonts w:ascii="Consolas" w:eastAsia="Times New Roman" w:hAnsi="Consolas" w:cs="Courier New"/>
+          <w:i/>
+          <w:iCs/>
+          <w:color w:val="3F5F5F"/>
+          <w:sz w:val="23"/>
+          <w:szCs w:val="23"/>
+        </w:rPr>
+        <w:t xml:space="preserve"> bean definitions here --&gt;</w:t>
       </w:r>
     </w:p>
     <w:p>
@@ -867,6 +1150,9 @@
       <w:r>
         <w:t>Create a Bean classes</w:t>
       </w:r>
+      <w:r>
+        <w:t xml:space="preserve"> (Spring Bean is a java class whose object will be created and manage by Spring)</w:t>
+      </w:r>
     </w:p>
     <w:p>
       <w:pPr>
@@ -1093,6 +1379,7 @@
           <w:szCs w:val="14"/>
         </w:rPr>
       </w:pPr>
+      <w:proofErr w:type="spellStart"/>
       <w:r>
         <w:rPr>
           <w:rFonts w:ascii="Consolas" w:hAnsi="Consolas" w:cs="Consolas"/>
@@ -1103,6 +1390,7 @@
         </w:rPr>
         <w:t>ApplicationContext</w:t>
       </w:r>
+      <w:proofErr w:type="spellEnd"/>
       <w:r>
         <w:rPr>
           <w:rFonts w:ascii="Consolas" w:hAnsi="Consolas" w:cs="Consolas"/>
@@ -1113,6 +1401,7 @@
         </w:rPr>
         <w:t xml:space="preserve"> </w:t>
       </w:r>
+      <w:proofErr w:type="spellStart"/>
       <w:r>
         <w:rPr>
           <w:rFonts w:ascii="Consolas" w:hAnsi="Consolas" w:cs="Consolas"/>
@@ -1124,6 +1413,7 @@
         </w:rPr>
         <w:t>ctx</w:t>
       </w:r>
+      <w:proofErr w:type="spellEnd"/>
       <w:r>
         <w:rPr>
           <w:rFonts w:ascii="Consolas" w:hAnsi="Consolas" w:cs="Consolas"/>
@@ -1167,7 +1457,31 @@
           <w:u w:val="single"/>
           <w:shd w:val="clear" w:color="auto" w:fill="E8F2FE"/>
         </w:rPr>
-        <w:t xml:space="preserve"> ClassPathXmlApplicationContext(</w:t>
+        <w:t xml:space="preserve"> </w:t>
+      </w:r>
+      <w:proofErr w:type="spellStart"/>
+      <w:r>
+        <w:rPr>
+          <w:rFonts w:ascii="Consolas" w:hAnsi="Consolas" w:cs="Consolas"/>
+          <w:color w:val="000000"/>
+          <w:sz w:val="20"/>
+          <w:szCs w:val="20"/>
+          <w:u w:val="single"/>
+          <w:shd w:val="clear" w:color="auto" w:fill="E8F2FE"/>
+        </w:rPr>
+        <w:t>ClassPathXmlApplicationContext</w:t>
+      </w:r>
+      <w:proofErr w:type="spellEnd"/>
+      <w:r>
+        <w:rPr>
+          <w:rFonts w:ascii="Consolas" w:hAnsi="Consolas" w:cs="Consolas"/>
+          <w:color w:val="000000"/>
+          <w:sz w:val="20"/>
+          <w:szCs w:val="20"/>
+          <w:u w:val="single"/>
+          <w:shd w:val="clear" w:color="auto" w:fill="E8F2FE"/>
+        </w:rPr>
+        <w:t>(</w:t>
       </w:r>
       <w:r>
         <w:rPr>
@@ -1378,7 +1692,25 @@
           <w:sz w:val="24"/>
           <w:szCs w:val="24"/>
         </w:rPr>
-        <w:t xml:space="preserve"> a object.</w:t>
+        <w:t xml:space="preserve"> </w:t>
+      </w:r>
+      <w:proofErr w:type="spellStart"/>
+      <w:proofErr w:type="gramStart"/>
+      <w:r>
+        <w:rPr>
+          <w:sz w:val="24"/>
+          <w:szCs w:val="24"/>
+        </w:rPr>
+        <w:t>a</w:t>
+      </w:r>
+      <w:proofErr w:type="spellEnd"/>
+      <w:proofErr w:type="gramEnd"/>
+      <w:r>
+        <w:rPr>
+          <w:sz w:val="24"/>
+          <w:szCs w:val="24"/>
+        </w:rPr>
+        <w:t xml:space="preserve"> object.</w:t>
       </w:r>
     </w:p>
     <w:p>
@@ -1398,7 +1730,23 @@
           <w:sz w:val="24"/>
           <w:szCs w:val="24"/>
         </w:rPr>
-        <w:t>There are total 5 types of bean scope.</w:t>
+        <w:t xml:space="preserve">There </w:t>
+      </w:r>
+      <w:proofErr w:type="gramStart"/>
+      <w:r>
+        <w:rPr>
+          <w:sz w:val="24"/>
+          <w:szCs w:val="24"/>
+        </w:rPr>
+        <w:t>are</w:t>
+      </w:r>
+      <w:proofErr w:type="gramEnd"/>
+      <w:r>
+        <w:rPr>
+          <w:sz w:val="24"/>
+          <w:szCs w:val="24"/>
+        </w:rPr>
+        <w:t xml:space="preserve"> total 5 types of bean scope.</w:t>
       </w:r>
     </w:p>
     <w:p>
@@ -1427,7 +1775,23 @@
           <w:sz w:val="24"/>
           <w:szCs w:val="24"/>
         </w:rPr>
-        <w:t>: There is only single object created for a Id and a single container, and the same object will be provided for every request. This is the default scope of the object.</w:t>
+        <w:t xml:space="preserve">: There is only single object created for </w:t>
+      </w:r>
+      <w:proofErr w:type="gramStart"/>
+      <w:r>
+        <w:rPr>
+          <w:sz w:val="24"/>
+          <w:szCs w:val="24"/>
+        </w:rPr>
+        <w:t>a</w:t>
+      </w:r>
+      <w:proofErr w:type="gramEnd"/>
+      <w:r>
+        <w:rPr>
+          <w:sz w:val="24"/>
+          <w:szCs w:val="24"/>
+        </w:rPr>
+        <w:t xml:space="preserve"> Id and a single container, and the same object will be provided for every request. This is the default scope of the object.</w:t>
       </w:r>
       <w:r>
         <w:rPr>
@@ -1531,8 +1895,17 @@
           <w:sz w:val="24"/>
           <w:szCs w:val="24"/>
         </w:rPr>
-        <w:t>using this you will get a new object for every Http request. It is only used for a web applications</w:t>
-      </w:r>
+        <w:t xml:space="preserve">using this you will get a new object for every Http request. It is only used for a web </w:t>
+      </w:r>
+      <w:proofErr w:type="gramStart"/>
+      <w:r>
+        <w:rPr>
+          <w:sz w:val="24"/>
+          <w:szCs w:val="24"/>
+        </w:rPr>
+        <w:t>applications</w:t>
+      </w:r>
+      <w:proofErr w:type="gramEnd"/>
       <w:r>
         <w:rPr>
           <w:b/>
@@ -1576,15 +1949,40 @@
           <w:sz w:val="24"/>
           <w:szCs w:val="24"/>
         </w:rPr>
-        <w:t xml:space="preserve"> using this you will get a one object for every HttpSession.</w:t>
-      </w:r>
-      <w:r>
-        <w:rPr>
-          <w:sz w:val="24"/>
-          <w:szCs w:val="24"/>
-        </w:rPr>
-        <w:t xml:space="preserve"> It is only used for a web applications</w:t>
-      </w:r>
+        <w:t xml:space="preserve"> using this you will get a one object for every </w:t>
+      </w:r>
+      <w:proofErr w:type="spellStart"/>
+      <w:r>
+        <w:rPr>
+          <w:sz w:val="24"/>
+          <w:szCs w:val="24"/>
+        </w:rPr>
+        <w:t>HttpSession</w:t>
+      </w:r>
+      <w:proofErr w:type="spellEnd"/>
+      <w:r>
+        <w:rPr>
+          <w:sz w:val="24"/>
+          <w:szCs w:val="24"/>
+        </w:rPr>
+        <w:t>.</w:t>
+      </w:r>
+      <w:r>
+        <w:rPr>
+          <w:sz w:val="24"/>
+          <w:szCs w:val="24"/>
+        </w:rPr>
+        <w:t xml:space="preserve"> It is only used for a web </w:t>
+      </w:r>
+      <w:proofErr w:type="gramStart"/>
+      <w:r>
+        <w:rPr>
+          <w:sz w:val="24"/>
+          <w:szCs w:val="24"/>
+        </w:rPr>
+        <w:t>applications</w:t>
+      </w:r>
+      <w:proofErr w:type="gramEnd"/>
       <w:r>
         <w:rPr>
           <w:b/>
@@ -1609,14 +2007,25 @@
           <w:szCs w:val="24"/>
         </w:rPr>
       </w:pPr>
-      <w:r>
-        <w:rPr>
-          <w:b/>
-          <w:bCs/>
-          <w:sz w:val="24"/>
-          <w:szCs w:val="24"/>
-        </w:rPr>
-        <w:t>Globlesession:</w:t>
+      <w:proofErr w:type="spellStart"/>
+      <w:r>
+        <w:rPr>
+          <w:b/>
+          <w:bCs/>
+          <w:sz w:val="24"/>
+          <w:szCs w:val="24"/>
+        </w:rPr>
+        <w:t>Globlesession</w:t>
+      </w:r>
+      <w:proofErr w:type="spellEnd"/>
+      <w:r>
+        <w:rPr>
+          <w:b/>
+          <w:bCs/>
+          <w:sz w:val="24"/>
+          <w:szCs w:val="24"/>
+        </w:rPr>
+        <w:t>:</w:t>
       </w:r>
       <w:r>
         <w:rPr>
@@ -1639,8 +2048,17 @@
           <w:sz w:val="24"/>
           <w:szCs w:val="24"/>
         </w:rPr>
-        <w:t xml:space="preserve"> It is only used for a web applications</w:t>
-      </w:r>
+        <w:t xml:space="preserve"> It is only used for a web </w:t>
+      </w:r>
+      <w:proofErr w:type="gramStart"/>
+      <w:r>
+        <w:rPr>
+          <w:sz w:val="24"/>
+          <w:szCs w:val="24"/>
+        </w:rPr>
+        <w:t>applications</w:t>
+      </w:r>
+      <w:proofErr w:type="gramEnd"/>
       <w:r>
         <w:rPr>
           <w:b/>
@@ -1714,6 +2132,7 @@
         </w:rPr>
         <w:t>@</w:t>
       </w:r>
+      <w:proofErr w:type="gramStart"/>
       <w:r>
         <w:rPr>
           <w:rFonts w:ascii="Consolas" w:hAnsi="Consolas" w:cs="Consolas"/>
@@ -1739,7 +2158,15 @@
           <w:sz w:val="24"/>
           <w:szCs w:val="24"/>
         </w:rPr>
-        <w:t>: Used to mark java class as a bean class for spring</w:t>
+        <w:t>:</w:t>
+      </w:r>
+      <w:proofErr w:type="gramEnd"/>
+      <w:r>
+        <w:rPr>
+          <w:sz w:val="24"/>
+          <w:szCs w:val="24"/>
+        </w:rPr>
+        <w:t xml:space="preserve"> Used to mark java class as a bean class for spring</w:t>
       </w:r>
     </w:p>
     <w:p>
@@ -1758,12 +2185,198 @@
       <w:pPr>
         <w:pStyle w:val="NoSpacing"/>
         <w:rPr>
+          <w:sz w:val="24"/>
+          <w:szCs w:val="24"/>
+        </w:rPr>
+      </w:pPr>
+      <w:r>
+        <w:rPr>
+          <w:rFonts w:ascii="Consolas" w:hAnsi="Consolas" w:cs="Consolas"/>
+          <w:color w:val="646464"/>
+          <w:sz w:val="32"/>
+          <w:szCs w:val="32"/>
+          <w:shd w:val="clear" w:color="auto" w:fill="E8F2FE"/>
+        </w:rPr>
+        <w:t>@</w:t>
+      </w:r>
+      <w:proofErr w:type="gramStart"/>
+      <w:r>
+        <w:rPr>
           <w:rFonts w:ascii="Consolas" w:hAnsi="Consolas" w:cs="Consolas"/>
           <w:color w:val="646464"/>
           <w:sz w:val="32"/>
           <w:szCs w:val="32"/>
           <w:shd w:val="clear" w:color="auto" w:fill="D4D4D4"/>
         </w:rPr>
+        <w:t>Configuration</w:t>
+      </w:r>
+      <w:r>
+        <w:rPr>
+          <w:rFonts w:ascii="Consolas" w:hAnsi="Consolas" w:cs="Consolas"/>
+          <w:color w:val="646464"/>
+          <w:sz w:val="32"/>
+          <w:szCs w:val="32"/>
+          <w:shd w:val="clear" w:color="auto" w:fill="D4D4D4"/>
+        </w:rPr>
+        <w:t xml:space="preserve"> </w:t>
+      </w:r>
+      <w:r>
+        <w:rPr>
+          <w:sz w:val="24"/>
+          <w:szCs w:val="24"/>
+        </w:rPr>
+        <w:t>:</w:t>
+      </w:r>
+      <w:proofErr w:type="gramEnd"/>
+      <w:r>
+        <w:rPr>
+          <w:sz w:val="24"/>
+          <w:szCs w:val="24"/>
+        </w:rPr>
+        <w:t xml:space="preserve"> </w:t>
+      </w:r>
+      <w:r>
+        <w:rPr>
+          <w:sz w:val="24"/>
+          <w:szCs w:val="24"/>
+        </w:rPr>
+        <w:t>Use t</w:t>
+      </w:r>
+      <w:r>
+        <w:rPr>
+          <w:sz w:val="24"/>
+          <w:szCs w:val="24"/>
+        </w:rPr>
+        <w:t>o mark java class as a spring configuration class</w:t>
+      </w:r>
+    </w:p>
+    <w:p>
+      <w:pPr>
+        <w:pStyle w:val="NoSpacing"/>
+        <w:rPr>
+          <w:sz w:val="24"/>
+          <w:szCs w:val="24"/>
+        </w:rPr>
+      </w:pPr>
+    </w:p>
+    <w:p>
+      <w:pPr>
+        <w:pStyle w:val="NoSpacing"/>
+        <w:rPr>
+          <w:rFonts w:ascii="Consolas" w:hAnsi="Consolas" w:cs="Consolas"/>
+          <w:color w:val="646464"/>
+          <w:sz w:val="32"/>
+          <w:szCs w:val="32"/>
+          <w:shd w:val="clear" w:color="auto" w:fill="D4D4D4"/>
+        </w:rPr>
+      </w:pPr>
+      <w:r>
+        <w:rPr>
+          <w:rFonts w:ascii="Consolas" w:hAnsi="Consolas" w:cs="Consolas"/>
+          <w:color w:val="646464"/>
+          <w:sz w:val="28"/>
+          <w:szCs w:val="28"/>
+          <w:shd w:val="clear" w:color="auto" w:fill="E8F2FE"/>
+        </w:rPr>
+        <w:t>@</w:t>
+      </w:r>
+      <w:proofErr w:type="gramStart"/>
+      <w:r>
+        <w:rPr>
+          <w:rFonts w:ascii="Consolas" w:hAnsi="Consolas" w:cs="Consolas"/>
+          <w:color w:val="646464"/>
+          <w:sz w:val="28"/>
+          <w:szCs w:val="28"/>
+          <w:shd w:val="clear" w:color="auto" w:fill="E8F2FE"/>
+        </w:rPr>
+        <w:t>ComponentScan</w:t>
+      </w:r>
+      <w:r>
+        <w:rPr>
+          <w:rFonts w:ascii="Consolas" w:hAnsi="Consolas" w:cs="Consolas"/>
+          <w:color w:val="000000"/>
+          <w:sz w:val="28"/>
+          <w:szCs w:val="28"/>
+          <w:shd w:val="clear" w:color="auto" w:fill="E8F2FE"/>
+        </w:rPr>
+        <w:t>(</w:t>
+      </w:r>
+      <w:proofErr w:type="gramEnd"/>
+      <w:r>
+        <w:rPr>
+          <w:rFonts w:ascii="Consolas" w:hAnsi="Consolas" w:cs="Consolas"/>
+          <w:color w:val="000000"/>
+          <w:sz w:val="28"/>
+          <w:szCs w:val="28"/>
+          <w:shd w:val="clear" w:color="auto" w:fill="E8F2FE"/>
+        </w:rPr>
+        <w:t>basePackages = {</w:t>
+      </w:r>
+      <w:r>
+        <w:rPr>
+          <w:rFonts w:ascii="Consolas" w:hAnsi="Consolas" w:cs="Consolas"/>
+          <w:color w:val="2A00FF"/>
+          <w:sz w:val="28"/>
+          <w:szCs w:val="28"/>
+          <w:u w:val="single"/>
+          <w:shd w:val="clear" w:color="auto" w:fill="E8F2FE"/>
+        </w:rPr>
+        <w:t>""</w:t>
+      </w:r>
+      <w:r>
+        <w:rPr>
+          <w:rFonts w:ascii="Consolas" w:hAnsi="Consolas" w:cs="Consolas"/>
+          <w:color w:val="000000"/>
+          <w:sz w:val="28"/>
+          <w:szCs w:val="28"/>
+          <w:shd w:val="clear" w:color="auto" w:fill="E8F2FE"/>
+        </w:rPr>
+        <w:t>})</w:t>
+      </w:r>
+      <w:r>
+        <w:rPr>
+          <w:rFonts w:ascii="Consolas" w:hAnsi="Consolas" w:cs="Consolas"/>
+          <w:color w:val="000000"/>
+          <w:sz w:val="28"/>
+          <w:szCs w:val="28"/>
+          <w:shd w:val="clear" w:color="auto" w:fill="E8F2FE"/>
+        </w:rPr>
+        <w:t xml:space="preserve"> </w:t>
+      </w:r>
+      <w:r>
+        <w:rPr>
+          <w:sz w:val="24"/>
+          <w:szCs w:val="24"/>
+        </w:rPr>
+        <w:t>: Use to specify the package location of the bean classes.</w:t>
+      </w:r>
+      <w:r>
+        <w:rPr>
+          <w:sz w:val="24"/>
+          <w:szCs w:val="24"/>
+        </w:rPr>
+        <w:t xml:space="preserve"> This will scan all the spring bean classes in to the package which is provided.</w:t>
+      </w:r>
+    </w:p>
+    <w:p>
+      <w:pPr>
+        <w:pStyle w:val="NoSpacing"/>
+        <w:rPr>
+          <w:rFonts w:ascii="Consolas" w:hAnsi="Consolas" w:cs="Consolas"/>
+          <w:color w:val="646464"/>
+          <w:sz w:val="32"/>
+          <w:szCs w:val="32"/>
+          <w:shd w:val="clear" w:color="auto" w:fill="D4D4D4"/>
+        </w:rPr>
+      </w:pPr>
+    </w:p>
+    <w:p>
+      <w:pPr>
+        <w:pStyle w:val="NoSpacing"/>
+        <w:rPr>
+          <w:sz w:val="24"/>
+          <w:szCs w:val="24"/>
+        </w:rPr>
       </w:pPr>
       <w:r>
         <w:rPr>
@@ -1775,54 +2388,7 @@
         </w:rPr>
         <w:t>@</w:t>
       </w:r>
-      <w:r>
-        <w:rPr>
-          <w:rFonts w:ascii="Consolas" w:hAnsi="Consolas" w:cs="Consolas"/>
-          <w:color w:val="646464"/>
-          <w:sz w:val="32"/>
-          <w:szCs w:val="32"/>
-          <w:shd w:val="clear" w:color="auto" w:fill="D4D4D4"/>
-        </w:rPr>
-        <w:t>Configuration</w:t>
-      </w:r>
-      <w:r>
-        <w:rPr>
-          <w:rFonts w:ascii="Consolas" w:hAnsi="Consolas" w:cs="Consolas"/>
-          <w:color w:val="646464"/>
-          <w:sz w:val="32"/>
-          <w:szCs w:val="32"/>
-          <w:shd w:val="clear" w:color="auto" w:fill="D4D4D4"/>
-        </w:rPr>
-        <w:t xml:space="preserve"> </w:t>
-      </w:r>
-      <w:r>
-        <w:rPr>
-          <w:sz w:val="24"/>
-          <w:szCs w:val="24"/>
-        </w:rPr>
-        <w:t>: To mark java class as a spring configuration class</w:t>
-      </w:r>
-    </w:p>
-    <w:p>
-      <w:pPr>
-        <w:pStyle w:val="NoSpacing"/>
-        <w:rPr>
-          <w:rFonts w:ascii="Consolas" w:hAnsi="Consolas" w:cs="Consolas"/>
-          <w:color w:val="646464"/>
-          <w:sz w:val="32"/>
-          <w:szCs w:val="32"/>
-          <w:shd w:val="clear" w:color="auto" w:fill="D4D4D4"/>
-        </w:rPr>
-      </w:pPr>
-    </w:p>
-    <w:p>
-      <w:pPr>
-        <w:pStyle w:val="NoSpacing"/>
-        <w:rPr>
-          <w:sz w:val="24"/>
-          <w:szCs w:val="24"/>
-        </w:rPr>
-      </w:pPr>
+      <w:proofErr w:type="gramStart"/>
       <w:r>
         <w:rPr>
           <w:rFonts w:ascii="Consolas" w:hAnsi="Consolas" w:cs="Consolas"/>
@@ -1831,7 +2397,7 @@
           <w:szCs w:val="32"/>
           <w:shd w:val="clear" w:color="auto" w:fill="E8F2FE"/>
         </w:rPr>
-        <w:t>@Scope</w:t>
+        <w:t>Scope</w:t>
       </w:r>
       <w:r>
         <w:rPr>
@@ -1843,6 +2409,7 @@
         </w:rPr>
         <w:t>(</w:t>
       </w:r>
+      <w:proofErr w:type="gramEnd"/>
       <w:r>
         <w:rPr>
           <w:rFonts w:ascii="Consolas" w:hAnsi="Consolas" w:cs="Consolas"/>
@@ -2035,8 +2602,19 @@
           <w:sz w:val="24"/>
           <w:szCs w:val="24"/>
         </w:rPr>
-        <w:t>Setter Injection (SI) :</w:t>
-      </w:r>
+        <w:t>Setter Injection (SI</w:t>
+      </w:r>
+      <w:proofErr w:type="gramStart"/>
+      <w:r>
+        <w:rPr>
+          <w:b/>
+          <w:bCs/>
+          <w:sz w:val="24"/>
+          <w:szCs w:val="24"/>
+        </w:rPr>
+        <w:t>) :</w:t>
+      </w:r>
+      <w:proofErr w:type="gramEnd"/>
     </w:p>
     <w:p>
       <w:pPr>
@@ -2055,7 +2633,23 @@
           <w:sz w:val="24"/>
           <w:szCs w:val="24"/>
         </w:rPr>
-        <w:t>It is a process in which you can assign a value to a bean classes using setter methods.</w:t>
+        <w:t xml:space="preserve">It is a process in which you can assign a value to a </w:t>
+      </w:r>
+      <w:proofErr w:type="gramStart"/>
+      <w:r>
+        <w:rPr>
+          <w:sz w:val="24"/>
+          <w:szCs w:val="24"/>
+        </w:rPr>
+        <w:t>bean classes</w:t>
+      </w:r>
+      <w:proofErr w:type="gramEnd"/>
+      <w:r>
+        <w:rPr>
+          <w:sz w:val="24"/>
+          <w:szCs w:val="24"/>
+        </w:rPr>
+        <w:t xml:space="preserve"> using setter methods.</w:t>
       </w:r>
     </w:p>
     <w:p>
@@ -2140,8 +2734,19 @@
           <w:sz w:val="24"/>
           <w:szCs w:val="24"/>
         </w:rPr>
-        <w:t>Constructor Injection (CI) :</w:t>
-      </w:r>
+        <w:t>Constructor Injection (CI</w:t>
+      </w:r>
+      <w:proofErr w:type="gramStart"/>
+      <w:r>
+        <w:rPr>
+          <w:b/>
+          <w:bCs/>
+          <w:sz w:val="24"/>
+          <w:szCs w:val="24"/>
+        </w:rPr>
+        <w:t>) :</w:t>
+      </w:r>
+      <w:proofErr w:type="gramEnd"/>
     </w:p>
     <w:p>
       <w:pPr>
@@ -2160,7 +2765,23 @@
           <w:sz w:val="24"/>
           <w:szCs w:val="24"/>
         </w:rPr>
-        <w:t>It is a process in which you can assign a value to a bean classes using Constructor.</w:t>
+        <w:t xml:space="preserve">It is a process in which you can assign a value to a </w:t>
+      </w:r>
+      <w:proofErr w:type="gramStart"/>
+      <w:r>
+        <w:rPr>
+          <w:sz w:val="24"/>
+          <w:szCs w:val="24"/>
+        </w:rPr>
+        <w:t>bean classes</w:t>
+      </w:r>
+      <w:proofErr w:type="gramEnd"/>
+      <w:r>
+        <w:rPr>
+          <w:sz w:val="24"/>
+          <w:szCs w:val="24"/>
+        </w:rPr>
+        <w:t xml:space="preserve"> using Constructor.</w:t>
       </w:r>
     </w:p>
     <w:p>
@@ -2457,7 +3078,23 @@
           <w:sz w:val="24"/>
           <w:szCs w:val="24"/>
         </w:rPr>
-        <w:t>To implement this module you will have to add following jar file</w:t>
+        <w:t xml:space="preserve">To implement this </w:t>
+      </w:r>
+      <w:proofErr w:type="gramStart"/>
+      <w:r>
+        <w:rPr>
+          <w:sz w:val="24"/>
+          <w:szCs w:val="24"/>
+        </w:rPr>
+        <w:t>module</w:t>
+      </w:r>
+      <w:proofErr w:type="gramEnd"/>
+      <w:r>
+        <w:rPr>
+          <w:sz w:val="24"/>
+          <w:szCs w:val="24"/>
+        </w:rPr>
+        <w:t xml:space="preserve"> you will have to add following jar file</w:t>
       </w:r>
     </w:p>
     <w:p>
@@ -2477,8 +3114,17 @@
           <w:sz w:val="24"/>
           <w:szCs w:val="24"/>
         </w:rPr>
-        <w:t>Spring-jdbc</w:t>
-      </w:r>
+        <w:t>Spring-</w:t>
+      </w:r>
+      <w:proofErr w:type="spellStart"/>
+      <w:r>
+        <w:rPr>
+          <w:sz w:val="24"/>
+          <w:szCs w:val="24"/>
+        </w:rPr>
+        <w:t>jdbc</w:t>
+      </w:r>
+      <w:proofErr w:type="spellEnd"/>
     </w:p>
     <w:p>
       <w:pPr>
@@ -2497,8 +3143,17 @@
           <w:sz w:val="24"/>
           <w:szCs w:val="24"/>
         </w:rPr>
-        <w:t>Spring-tx</w:t>
-      </w:r>
+        <w:t>Spring-</w:t>
+      </w:r>
+      <w:proofErr w:type="spellStart"/>
+      <w:r>
+        <w:rPr>
+          <w:sz w:val="24"/>
+          <w:szCs w:val="24"/>
+        </w:rPr>
+        <w:t>tx</w:t>
+      </w:r>
+      <w:proofErr w:type="spellEnd"/>
     </w:p>
     <w:p>
       <w:pPr>
@@ -2554,6 +3209,7 @@
           <w:szCs w:val="24"/>
         </w:rPr>
       </w:pPr>
+      <w:proofErr w:type="spellStart"/>
       <w:r>
         <w:rPr>
           <w:b/>
@@ -2563,6 +3219,7 @@
         </w:rPr>
         <w:t>DriverManagerDataSource</w:t>
       </w:r>
+      <w:proofErr w:type="spellEnd"/>
     </w:p>
     <w:p>
       <w:pPr>
@@ -2581,7 +3238,39 @@
           <w:sz w:val="24"/>
           <w:szCs w:val="24"/>
         </w:rPr>
-        <w:t>To connect with Db we have to provide DB properties such as driver name, url, username, password</w:t>
+        <w:t xml:space="preserve">To connect with </w:t>
+      </w:r>
+      <w:proofErr w:type="gramStart"/>
+      <w:r>
+        <w:rPr>
+          <w:sz w:val="24"/>
+          <w:szCs w:val="24"/>
+        </w:rPr>
+        <w:t>Db</w:t>
+      </w:r>
+      <w:proofErr w:type="gramEnd"/>
+      <w:r>
+        <w:rPr>
+          <w:sz w:val="24"/>
+          <w:szCs w:val="24"/>
+        </w:rPr>
+        <w:t xml:space="preserve"> we have to provide DB properties such as driver name, </w:t>
+      </w:r>
+      <w:proofErr w:type="spellStart"/>
+      <w:r>
+        <w:rPr>
+          <w:sz w:val="24"/>
+          <w:szCs w:val="24"/>
+        </w:rPr>
+        <w:t>url</w:t>
+      </w:r>
+      <w:proofErr w:type="spellEnd"/>
+      <w:r>
+        <w:rPr>
+          <w:sz w:val="24"/>
+          <w:szCs w:val="24"/>
+        </w:rPr>
+        <w:t>, username, password</w:t>
       </w:r>
     </w:p>
     <w:p>
@@ -2636,6 +3325,8 @@
           <w:u w:val="single"/>
         </w:rPr>
       </w:pPr>
+      <w:proofErr w:type="spellStart"/>
+      <w:proofErr w:type="gramStart"/>
       <w:r>
         <w:rPr>
           <w:b/>
@@ -2644,8 +3335,20 @@
           <w:szCs w:val="24"/>
           <w:u w:val="single"/>
         </w:rPr>
-        <w:t>org.springframework.jdbc.datasource.DriverManagerDataSource</w:t>
-      </w:r>
+        <w:t>org.springframework</w:t>
+      </w:r>
+      <w:proofErr w:type="gramEnd"/>
+      <w:r>
+        <w:rPr>
+          <w:b/>
+          <w:bCs/>
+          <w:sz w:val="24"/>
+          <w:szCs w:val="24"/>
+          <w:u w:val="single"/>
+        </w:rPr>
+        <w:t>.jdbc.datasource.DriverManagerDataSource</w:t>
+      </w:r>
+      <w:proofErr w:type="spellEnd"/>
     </w:p>
     <w:p>
       <w:pPr>
@@ -2661,6 +3364,7 @@
           <w:szCs w:val="24"/>
         </w:rPr>
       </w:pPr>
+      <w:proofErr w:type="spellStart"/>
       <w:r>
         <w:rPr>
           <w:b/>
@@ -2670,6 +3374,7 @@
         </w:rPr>
         <w:t>JdbcTemplate</w:t>
       </w:r>
+      <w:proofErr w:type="spellEnd"/>
     </w:p>
     <w:p>
       <w:pPr>
@@ -2708,7 +3413,23 @@
           <w:sz w:val="24"/>
           <w:szCs w:val="24"/>
         </w:rPr>
-        <w:t>Using this class object you can execute the DB queries.</w:t>
+        <w:t xml:space="preserve">Using this class </w:t>
+      </w:r>
+      <w:proofErr w:type="gramStart"/>
+      <w:r>
+        <w:rPr>
+          <w:sz w:val="24"/>
+          <w:szCs w:val="24"/>
+        </w:rPr>
+        <w:t>object</w:t>
+      </w:r>
+      <w:proofErr w:type="gramEnd"/>
+      <w:r>
+        <w:rPr>
+          <w:sz w:val="24"/>
+          <w:szCs w:val="24"/>
+        </w:rPr>
+        <w:t xml:space="preserve"> you can execute the DB queries.</w:t>
       </w:r>
     </w:p>
     <w:p>
@@ -2732,6 +3453,7 @@
         </w:rPr>
         <w:t xml:space="preserve">This class required the object of </w:t>
       </w:r>
+      <w:proofErr w:type="spellStart"/>
       <w:r>
         <w:rPr>
           <w:b/>
@@ -2741,6 +3463,7 @@
         </w:rPr>
         <w:t>DriverManagerDataSource</w:t>
       </w:r>
+      <w:proofErr w:type="spellEnd"/>
       <w:r>
         <w:rPr>
           <w:b/>
@@ -2779,6 +3502,8 @@
           <w:u w:val="single"/>
         </w:rPr>
       </w:pPr>
+      <w:proofErr w:type="spellStart"/>
+      <w:proofErr w:type="gramStart"/>
       <w:r>
         <w:rPr>
           <w:b/>
@@ -2787,8 +3512,20 @@
           <w:szCs w:val="24"/>
           <w:u w:val="single"/>
         </w:rPr>
-        <w:t>org.springframework.jdbc.core.JdbcTemplate</w:t>
-      </w:r>
+        <w:t>org.springframework</w:t>
+      </w:r>
+      <w:proofErr w:type="gramEnd"/>
+      <w:r>
+        <w:rPr>
+          <w:b/>
+          <w:bCs/>
+          <w:sz w:val="24"/>
+          <w:szCs w:val="24"/>
+          <w:u w:val="single"/>
+        </w:rPr>
+        <w:t>.jdbc.core.JdbcTemplate</w:t>
+      </w:r>
+      <w:proofErr w:type="spellEnd"/>
     </w:p>
     <w:p>
       <w:pPr>
@@ -2984,7 +3721,23 @@
           <w:sz w:val="24"/>
           <w:szCs w:val="24"/>
         </w:rPr>
-        <w:t>To implement this module you will have to add following jar file</w:t>
+        <w:t xml:space="preserve">To implement this </w:t>
+      </w:r>
+      <w:proofErr w:type="gramStart"/>
+      <w:r>
+        <w:rPr>
+          <w:sz w:val="24"/>
+          <w:szCs w:val="24"/>
+        </w:rPr>
+        <w:t>module</w:t>
+      </w:r>
+      <w:proofErr w:type="gramEnd"/>
+      <w:r>
+        <w:rPr>
+          <w:sz w:val="24"/>
+          <w:szCs w:val="24"/>
+        </w:rPr>
+        <w:t xml:space="preserve"> you will have to add following jar file</w:t>
       </w:r>
     </w:p>
     <w:p>
@@ -3004,8 +3757,17 @@
           <w:sz w:val="24"/>
           <w:szCs w:val="24"/>
         </w:rPr>
-        <w:t>Spring-jdbc</w:t>
-      </w:r>
+        <w:t>Spring-</w:t>
+      </w:r>
+      <w:proofErr w:type="spellStart"/>
+      <w:r>
+        <w:rPr>
+          <w:sz w:val="24"/>
+          <w:szCs w:val="24"/>
+        </w:rPr>
+        <w:t>jdbc</w:t>
+      </w:r>
+      <w:proofErr w:type="spellEnd"/>
     </w:p>
     <w:p>
       <w:pPr>
@@ -3024,8 +3786,17 @@
           <w:sz w:val="24"/>
           <w:szCs w:val="24"/>
         </w:rPr>
-        <w:t>Spring-tx</w:t>
-      </w:r>
+        <w:t>Spring-</w:t>
+      </w:r>
+      <w:proofErr w:type="spellStart"/>
+      <w:r>
+        <w:rPr>
+          <w:sz w:val="24"/>
+          <w:szCs w:val="24"/>
+        </w:rPr>
+        <w:t>tx</w:t>
+      </w:r>
+      <w:proofErr w:type="spellEnd"/>
     </w:p>
     <w:p>
       <w:pPr>
@@ -3044,8 +3815,17 @@
           <w:sz w:val="24"/>
           <w:szCs w:val="24"/>
         </w:rPr>
-        <w:t>Spring-orm</w:t>
-      </w:r>
+        <w:t>Spring-</w:t>
+      </w:r>
+      <w:proofErr w:type="spellStart"/>
+      <w:r>
+        <w:rPr>
+          <w:sz w:val="24"/>
+          <w:szCs w:val="24"/>
+        </w:rPr>
+        <w:t>orm</w:t>
+      </w:r>
+      <w:proofErr w:type="spellEnd"/>
     </w:p>
     <w:p>
       <w:pPr>
@@ -3121,6 +3901,7 @@
           <w:szCs w:val="24"/>
         </w:rPr>
       </w:pPr>
+      <w:proofErr w:type="spellStart"/>
       <w:r>
         <w:rPr>
           <w:b/>
@@ -3130,6 +3911,7 @@
         </w:rPr>
         <w:t>DriverManagerDataSource</w:t>
       </w:r>
+      <w:proofErr w:type="spellEnd"/>
     </w:p>
     <w:p>
       <w:pPr>
@@ -3148,7 +3930,39 @@
           <w:sz w:val="24"/>
           <w:szCs w:val="24"/>
         </w:rPr>
-        <w:t>To connect with Db we have to provide DB properties such as driver name, url, username, password</w:t>
+        <w:t xml:space="preserve">To connect with </w:t>
+      </w:r>
+      <w:proofErr w:type="gramStart"/>
+      <w:r>
+        <w:rPr>
+          <w:sz w:val="24"/>
+          <w:szCs w:val="24"/>
+        </w:rPr>
+        <w:t>Db</w:t>
+      </w:r>
+      <w:proofErr w:type="gramEnd"/>
+      <w:r>
+        <w:rPr>
+          <w:sz w:val="24"/>
+          <w:szCs w:val="24"/>
+        </w:rPr>
+        <w:t xml:space="preserve"> we have to provide DB properties such as driver name, </w:t>
+      </w:r>
+      <w:proofErr w:type="spellStart"/>
+      <w:r>
+        <w:rPr>
+          <w:sz w:val="24"/>
+          <w:szCs w:val="24"/>
+        </w:rPr>
+        <w:t>url</w:t>
+      </w:r>
+      <w:proofErr w:type="spellEnd"/>
+      <w:r>
+        <w:rPr>
+          <w:sz w:val="24"/>
+          <w:szCs w:val="24"/>
+        </w:rPr>
+        <w:t>, username, password</w:t>
       </w:r>
     </w:p>
     <w:p>
@@ -3203,6 +4017,8 @@
           <w:u w:val="single"/>
         </w:rPr>
       </w:pPr>
+      <w:proofErr w:type="spellStart"/>
+      <w:proofErr w:type="gramStart"/>
       <w:r>
         <w:rPr>
           <w:b/>
@@ -3211,8 +4027,20 @@
           <w:szCs w:val="24"/>
           <w:u w:val="single"/>
         </w:rPr>
-        <w:t>org.springframework.jdbc.datasource.DriverManagerDataSource</w:t>
-      </w:r>
+        <w:t>org.springframework</w:t>
+      </w:r>
+      <w:proofErr w:type="gramEnd"/>
+      <w:r>
+        <w:rPr>
+          <w:b/>
+          <w:bCs/>
+          <w:sz w:val="24"/>
+          <w:szCs w:val="24"/>
+          <w:u w:val="single"/>
+        </w:rPr>
+        <w:t>.jdbc.datasource.DriverManagerDataSource</w:t>
+      </w:r>
+      <w:proofErr w:type="spellEnd"/>
     </w:p>
     <w:p>
       <w:pPr>
@@ -3226,6 +4054,7 @@
           <w:szCs w:val="24"/>
         </w:rPr>
       </w:pPr>
+      <w:proofErr w:type="spellStart"/>
       <w:r>
         <w:rPr>
           <w:sz w:val="24"/>
@@ -3233,6 +4062,7 @@
         </w:rPr>
         <w:t>LocalSessionFactoryBean</w:t>
       </w:r>
+      <w:proofErr w:type="spellEnd"/>
     </w:p>
     <w:p>
       <w:pPr>
@@ -3254,6 +4084,7 @@
           <w:u w:val="single"/>
         </w:rPr>
       </w:pPr>
+      <w:proofErr w:type="gramStart"/>
       <w:r>
         <w:rPr>
           <w:b/>
@@ -3262,6 +4093,7 @@
         </w:rPr>
         <w:t>org.springframework.orm.hibernate5.LocalSessionFactoryBean</w:t>
       </w:r>
+      <w:proofErr w:type="gramEnd"/>
     </w:p>
     <w:p>
       <w:pPr>
@@ -3275,6 +4107,7 @@
           <w:szCs w:val="24"/>
         </w:rPr>
       </w:pPr>
+      <w:proofErr w:type="spellStart"/>
       <w:r>
         <w:rPr>
           <w:sz w:val="24"/>
@@ -3282,6 +4115,7 @@
         </w:rPr>
         <w:t>HibernateTemplate</w:t>
       </w:r>
+      <w:proofErr w:type="spellEnd"/>
     </w:p>
     <w:p>
       <w:pPr>
@@ -3293,6 +4127,7 @@
           <w:u w:val="single"/>
         </w:rPr>
       </w:pPr>
+      <w:proofErr w:type="gramStart"/>
       <w:r>
         <w:rPr>
           <w:b/>
@@ -3301,6 +4136,7 @@
         </w:rPr>
         <w:t>org.springframework.orm.hibernate5.HibernateTemplate</w:t>
       </w:r>
+      <w:proofErr w:type="gramEnd"/>
     </w:p>
     <w:p>
       <w:pPr>
@@ -3314,6 +4150,7 @@
           <w:szCs w:val="24"/>
         </w:rPr>
       </w:pPr>
+      <w:proofErr w:type="spellStart"/>
       <w:r>
         <w:rPr>
           <w:sz w:val="24"/>
@@ -3321,6 +4158,7 @@
         </w:rPr>
         <w:t>HibernateTransactionManager</w:t>
       </w:r>
+      <w:proofErr w:type="spellEnd"/>
     </w:p>
     <w:p>
       <w:pPr>
@@ -3334,6 +4172,7 @@
           <w:u w:val="single"/>
         </w:rPr>
       </w:pPr>
+      <w:proofErr w:type="gramStart"/>
       <w:r>
         <w:rPr>
           <w:b/>
@@ -3344,6 +4183,7 @@
         </w:rPr>
         <w:t>org.springframework.orm.hibernate5.HibernateTransactionManager</w:t>
       </w:r>
+      <w:proofErr w:type="gramEnd"/>
     </w:p>
     <w:p>
       <w:pPr>
@@ -3717,7 +4557,23 @@
           <w:sz w:val="24"/>
           <w:szCs w:val="24"/>
         </w:rPr>
-        <w:t xml:space="preserve">Register Spring Front controller inside web.xml (DispatcherServlet) </w:t>
+        <w:t>Register Spring Front controller inside web.xml (</w:t>
+      </w:r>
+      <w:proofErr w:type="spellStart"/>
+      <w:r>
+        <w:rPr>
+          <w:sz w:val="24"/>
+          <w:szCs w:val="24"/>
+        </w:rPr>
+        <w:t>DispatcherServlet</w:t>
+      </w:r>
+      <w:proofErr w:type="spellEnd"/>
+      <w:r>
+        <w:rPr>
+          <w:sz w:val="24"/>
+          <w:szCs w:val="24"/>
+        </w:rPr>
+        <w:t xml:space="preserve">) </w:t>
       </w:r>
     </w:p>
     <w:p>
@@ -3803,6 +4659,7 @@
         </w:rPr>
         <w:t>&gt;</w:t>
       </w:r>
+      <w:proofErr w:type="spellStart"/>
       <w:r>
         <w:rPr>
           <w:rFonts w:ascii="Consolas" w:hAnsi="Consolas" w:cs="Consolas"/>
@@ -3813,6 +4670,7 @@
         </w:rPr>
         <w:t>springmvc</w:t>
       </w:r>
+      <w:proofErr w:type="spellEnd"/>
       <w:r>
         <w:rPr>
           <w:rFonts w:ascii="Consolas" w:hAnsi="Consolas" w:cs="Consolas"/>
@@ -3881,6 +4739,7 @@
         </w:rPr>
         <w:t>&gt;</w:t>
       </w:r>
+      <w:proofErr w:type="gramStart"/>
       <w:r>
         <w:rPr>
           <w:rFonts w:ascii="Consolas" w:hAnsi="Consolas" w:cs="Consolas"/>
@@ -3888,7 +4747,17 @@
           <w:sz w:val="18"/>
           <w:szCs w:val="18"/>
         </w:rPr>
-        <w:t>org.springframework.web.servlet.DispatcherServlet</w:t>
+        <w:t>org.springframework.web.servlet</w:t>
+      </w:r>
+      <w:proofErr w:type="gramEnd"/>
+      <w:r>
+        <w:rPr>
+          <w:rFonts w:ascii="Consolas" w:hAnsi="Consolas" w:cs="Consolas"/>
+          <w:color w:val="000000"/>
+          <w:sz w:val="18"/>
+          <w:szCs w:val="18"/>
+        </w:rPr>
+        <w:t>.DispatcherServlet</w:t>
       </w:r>
       <w:r>
         <w:rPr>
@@ -4050,6 +4919,7 @@
         </w:rPr>
         <w:t>&gt;</w:t>
       </w:r>
+      <w:proofErr w:type="spellStart"/>
       <w:r>
         <w:rPr>
           <w:rFonts w:ascii="Consolas" w:hAnsi="Consolas" w:cs="Consolas"/>
@@ -4060,6 +4930,7 @@
         </w:rPr>
         <w:t>springmvc</w:t>
       </w:r>
+      <w:proofErr w:type="spellEnd"/>
       <w:r>
         <w:rPr>
           <w:rFonts w:ascii="Consolas" w:hAnsi="Consolas" w:cs="Consolas"/>
@@ -4119,6 +4990,7 @@
         </w:rPr>
         <w:t>&lt;</w:t>
       </w:r>
+      <w:proofErr w:type="spellStart"/>
       <w:r>
         <w:rPr>
           <w:rFonts w:ascii="Consolas" w:hAnsi="Consolas" w:cs="Consolas"/>
@@ -4126,7 +4998,17 @@
           <w:sz w:val="18"/>
           <w:szCs w:val="18"/>
         </w:rPr>
-        <w:t>url-pattern</w:t>
+        <w:t>url</w:t>
+      </w:r>
+      <w:proofErr w:type="spellEnd"/>
+      <w:r>
+        <w:rPr>
+          <w:rFonts w:ascii="Consolas" w:hAnsi="Consolas" w:cs="Consolas"/>
+          <w:color w:val="3F7F7F"/>
+          <w:sz w:val="18"/>
+          <w:szCs w:val="18"/>
+        </w:rPr>
+        <w:t>-pattern</w:t>
       </w:r>
       <w:r>
         <w:rPr>
@@ -4155,6 +5037,7 @@
         </w:rPr>
         <w:t>&lt;/</w:t>
       </w:r>
+      <w:proofErr w:type="spellStart"/>
       <w:r>
         <w:rPr>
           <w:rFonts w:ascii="Consolas" w:hAnsi="Consolas" w:cs="Consolas"/>
@@ -4162,7 +5045,17 @@
           <w:sz w:val="18"/>
           <w:szCs w:val="18"/>
         </w:rPr>
-        <w:t>url-pattern</w:t>
+        <w:t>url</w:t>
+      </w:r>
+      <w:proofErr w:type="spellEnd"/>
+      <w:r>
+        <w:rPr>
+          <w:rFonts w:ascii="Consolas" w:hAnsi="Consolas" w:cs="Consolas"/>
+          <w:color w:val="3F7F7F"/>
+          <w:sz w:val="18"/>
+          <w:szCs w:val="18"/>
+        </w:rPr>
+        <w:t>-pattern</w:t>
       </w:r>
       <w:r>
         <w:rPr>
@@ -4259,7 +5152,23 @@
           <w:sz w:val="24"/>
           <w:szCs w:val="24"/>
         </w:rPr>
-        <w:t>The name of the file must be a name of front controller as a prefix followed with “&lt;servletName&gt;-servlet.xml”</w:t>
+        <w:t>The name of the file must be a name of front controller as a prefix followed with “&lt;</w:t>
+      </w:r>
+      <w:proofErr w:type="spellStart"/>
+      <w:r>
+        <w:rPr>
+          <w:sz w:val="24"/>
+          <w:szCs w:val="24"/>
+        </w:rPr>
+        <w:t>servletName</w:t>
+      </w:r>
+      <w:proofErr w:type="spellEnd"/>
+      <w:r>
+        <w:rPr>
+          <w:sz w:val="24"/>
+          <w:szCs w:val="24"/>
+        </w:rPr>
+        <w:t>&gt;-servlet.xml”</w:t>
       </w:r>
     </w:p>
     <w:p>
@@ -4391,6 +5300,184 @@
     </w:lvl>
   </w:abstractNum>
   <w:abstractNum w:abstractNumId="1" w15:restartNumberingAfterBreak="0">
+    <w:nsid w:val="115F15DD"/>
+    <w:multiLevelType w:val="hybridMultilevel"/>
+    <w:tmpl w:val="3086DDD0"/>
+    <w:lvl w:ilvl="0" w:tplc="E402DA32">
+      <w:start w:val="1"/>
+      <w:numFmt w:val="decimal"/>
+      <w:lvlText w:val="%1."/>
+      <w:lvlJc w:val="left"/>
+      <w:pPr>
+        <w:ind w:left="1080" w:hanging="360"/>
+      </w:pPr>
+      <w:rPr>
+        <w:rFonts w:hint="default"/>
+      </w:rPr>
+    </w:lvl>
+    <w:lvl w:ilvl="1" w:tplc="04090019">
+      <w:start w:val="1"/>
+      <w:numFmt w:val="lowerLetter"/>
+      <w:lvlText w:val="%2."/>
+      <w:lvlJc w:val="left"/>
+      <w:pPr>
+        <w:ind w:left="1800" w:hanging="360"/>
+      </w:pPr>
+    </w:lvl>
+    <w:lvl w:ilvl="2" w:tplc="0409001B" w:tentative="1">
+      <w:start w:val="1"/>
+      <w:numFmt w:val="lowerRoman"/>
+      <w:lvlText w:val="%3."/>
+      <w:lvlJc w:val="right"/>
+      <w:pPr>
+        <w:ind w:left="2520" w:hanging="180"/>
+      </w:pPr>
+    </w:lvl>
+    <w:lvl w:ilvl="3" w:tplc="0409000F" w:tentative="1">
+      <w:start w:val="1"/>
+      <w:numFmt w:val="decimal"/>
+      <w:lvlText w:val="%4."/>
+      <w:lvlJc w:val="left"/>
+      <w:pPr>
+        <w:ind w:left="3240" w:hanging="360"/>
+      </w:pPr>
+    </w:lvl>
+    <w:lvl w:ilvl="4" w:tplc="04090019" w:tentative="1">
+      <w:start w:val="1"/>
+      <w:numFmt w:val="lowerLetter"/>
+      <w:lvlText w:val="%5."/>
+      <w:lvlJc w:val="left"/>
+      <w:pPr>
+        <w:ind w:left="3960" w:hanging="360"/>
+      </w:pPr>
+    </w:lvl>
+    <w:lvl w:ilvl="5" w:tplc="0409001B" w:tentative="1">
+      <w:start w:val="1"/>
+      <w:numFmt w:val="lowerRoman"/>
+      <w:lvlText w:val="%6."/>
+      <w:lvlJc w:val="right"/>
+      <w:pPr>
+        <w:ind w:left="4680" w:hanging="180"/>
+      </w:pPr>
+    </w:lvl>
+    <w:lvl w:ilvl="6" w:tplc="0409000F" w:tentative="1">
+      <w:start w:val="1"/>
+      <w:numFmt w:val="decimal"/>
+      <w:lvlText w:val="%7."/>
+      <w:lvlJc w:val="left"/>
+      <w:pPr>
+        <w:ind w:left="5400" w:hanging="360"/>
+      </w:pPr>
+    </w:lvl>
+    <w:lvl w:ilvl="7" w:tplc="04090019" w:tentative="1">
+      <w:start w:val="1"/>
+      <w:numFmt w:val="lowerLetter"/>
+      <w:lvlText w:val="%8."/>
+      <w:lvlJc w:val="left"/>
+      <w:pPr>
+        <w:ind w:left="6120" w:hanging="360"/>
+      </w:pPr>
+    </w:lvl>
+    <w:lvl w:ilvl="8" w:tplc="0409001B" w:tentative="1">
+      <w:start w:val="1"/>
+      <w:numFmt w:val="lowerRoman"/>
+      <w:lvlText w:val="%9."/>
+      <w:lvlJc w:val="right"/>
+      <w:pPr>
+        <w:ind w:left="6840" w:hanging="180"/>
+      </w:pPr>
+    </w:lvl>
+  </w:abstractNum>
+  <w:abstractNum w:abstractNumId="2" w15:restartNumberingAfterBreak="0">
+    <w:nsid w:val="1635297E"/>
+    <w:multiLevelType w:val="hybridMultilevel"/>
+    <w:tmpl w:val="59BC0696"/>
+    <w:lvl w:ilvl="0" w:tplc="0409000F">
+      <w:start w:val="1"/>
+      <w:numFmt w:val="decimal"/>
+      <w:lvlText w:val="%1."/>
+      <w:lvlJc w:val="left"/>
+      <w:pPr>
+        <w:ind w:left="720" w:hanging="360"/>
+      </w:pPr>
+      <w:rPr>
+        <w:rFonts w:hint="default"/>
+      </w:rPr>
+    </w:lvl>
+    <w:lvl w:ilvl="1" w:tplc="04090019" w:tentative="1">
+      <w:start w:val="1"/>
+      <w:numFmt w:val="lowerLetter"/>
+      <w:lvlText w:val="%2."/>
+      <w:lvlJc w:val="left"/>
+      <w:pPr>
+        <w:ind w:left="1440" w:hanging="360"/>
+      </w:pPr>
+    </w:lvl>
+    <w:lvl w:ilvl="2" w:tplc="0409001B" w:tentative="1">
+      <w:start w:val="1"/>
+      <w:numFmt w:val="lowerRoman"/>
+      <w:lvlText w:val="%3."/>
+      <w:lvlJc w:val="right"/>
+      <w:pPr>
+        <w:ind w:left="2160" w:hanging="180"/>
+      </w:pPr>
+    </w:lvl>
+    <w:lvl w:ilvl="3" w:tplc="0409000F" w:tentative="1">
+      <w:start w:val="1"/>
+      <w:numFmt w:val="decimal"/>
+      <w:lvlText w:val="%4."/>
+      <w:lvlJc w:val="left"/>
+      <w:pPr>
+        <w:ind w:left="2880" w:hanging="360"/>
+      </w:pPr>
+    </w:lvl>
+    <w:lvl w:ilvl="4" w:tplc="04090019" w:tentative="1">
+      <w:start w:val="1"/>
+      <w:numFmt w:val="lowerLetter"/>
+      <w:lvlText w:val="%5."/>
+      <w:lvlJc w:val="left"/>
+      <w:pPr>
+        <w:ind w:left="3600" w:hanging="360"/>
+      </w:pPr>
+    </w:lvl>
+    <w:lvl w:ilvl="5" w:tplc="0409001B" w:tentative="1">
+      <w:start w:val="1"/>
+      <w:numFmt w:val="lowerRoman"/>
+      <w:lvlText w:val="%6."/>
+      <w:lvlJc w:val="right"/>
+      <w:pPr>
+        <w:ind w:left="4320" w:hanging="180"/>
+      </w:pPr>
+    </w:lvl>
+    <w:lvl w:ilvl="6" w:tplc="0409000F" w:tentative="1">
+      <w:start w:val="1"/>
+      <w:numFmt w:val="decimal"/>
+      <w:lvlText w:val="%7."/>
+      <w:lvlJc w:val="left"/>
+      <w:pPr>
+        <w:ind w:left="5040" w:hanging="360"/>
+      </w:pPr>
+    </w:lvl>
+    <w:lvl w:ilvl="7" w:tplc="04090019" w:tentative="1">
+      <w:start w:val="1"/>
+      <w:numFmt w:val="lowerLetter"/>
+      <w:lvlText w:val="%8."/>
+      <w:lvlJc w:val="left"/>
+      <w:pPr>
+        <w:ind w:left="5760" w:hanging="360"/>
+      </w:pPr>
+    </w:lvl>
+    <w:lvl w:ilvl="8" w:tplc="0409001B" w:tentative="1">
+      <w:start w:val="1"/>
+      <w:numFmt w:val="lowerRoman"/>
+      <w:lvlText w:val="%9."/>
+      <w:lvlJc w:val="right"/>
+      <w:pPr>
+        <w:ind w:left="6480" w:hanging="180"/>
+      </w:pPr>
+    </w:lvl>
+  </w:abstractNum>
+  <w:abstractNum w:abstractNumId="3" w15:restartNumberingAfterBreak="0">
     <w:nsid w:val="2D345B0D"/>
     <w:multiLevelType w:val="hybridMultilevel"/>
     <w:tmpl w:val="70CA8B12"/>
@@ -4479,7 +5566,7 @@
       </w:pPr>
     </w:lvl>
   </w:abstractNum>
-  <w:abstractNum w:abstractNumId="2" w15:restartNumberingAfterBreak="0">
+  <w:abstractNum w:abstractNumId="4" w15:restartNumberingAfterBreak="0">
     <w:nsid w:val="304B5A55"/>
     <w:multiLevelType w:val="hybridMultilevel"/>
     <w:tmpl w:val="CFAA2254"/>
@@ -4568,7 +5655,7 @@
       </w:pPr>
     </w:lvl>
   </w:abstractNum>
-  <w:abstractNum w:abstractNumId="3" w15:restartNumberingAfterBreak="0">
+  <w:abstractNum w:abstractNumId="5" w15:restartNumberingAfterBreak="0">
     <w:nsid w:val="37E46507"/>
     <w:multiLevelType w:val="hybridMultilevel"/>
     <w:tmpl w:val="AE126E54"/>
@@ -4657,7 +5744,7 @@
       </w:pPr>
     </w:lvl>
   </w:abstractNum>
-  <w:abstractNum w:abstractNumId="4" w15:restartNumberingAfterBreak="0">
+  <w:abstractNum w:abstractNumId="6" w15:restartNumberingAfterBreak="0">
     <w:nsid w:val="3CAF5742"/>
     <w:multiLevelType w:val="hybridMultilevel"/>
     <w:tmpl w:val="BD68DCEA"/>
@@ -4746,7 +5833,7 @@
       </w:pPr>
     </w:lvl>
   </w:abstractNum>
-  <w:abstractNum w:abstractNumId="5" w15:restartNumberingAfterBreak="0">
+  <w:abstractNum w:abstractNumId="7" w15:restartNumberingAfterBreak="0">
     <w:nsid w:val="3F7363BE"/>
     <w:multiLevelType w:val="hybridMultilevel"/>
     <w:tmpl w:val="09AA03EE"/>
@@ -4835,7 +5922,7 @@
       </w:pPr>
     </w:lvl>
   </w:abstractNum>
-  <w:abstractNum w:abstractNumId="6" w15:restartNumberingAfterBreak="0">
+  <w:abstractNum w:abstractNumId="8" w15:restartNumberingAfterBreak="0">
     <w:nsid w:val="66506460"/>
     <w:multiLevelType w:val="hybridMultilevel"/>
     <w:tmpl w:val="898EA7A4"/>
@@ -4925,7 +6012,7 @@
       </w:pPr>
     </w:lvl>
   </w:abstractNum>
-  <w:abstractNum w:abstractNumId="7" w15:restartNumberingAfterBreak="0">
+  <w:abstractNum w:abstractNumId="9" w15:restartNumberingAfterBreak="0">
     <w:nsid w:val="68084D3E"/>
     <w:multiLevelType w:val="hybridMultilevel"/>
     <w:tmpl w:val="C33C6FC4"/>
@@ -5014,7 +6101,7 @@
       </w:pPr>
     </w:lvl>
   </w:abstractNum>
-  <w:abstractNum w:abstractNumId="8" w15:restartNumberingAfterBreak="0">
+  <w:abstractNum w:abstractNumId="10" w15:restartNumberingAfterBreak="0">
     <w:nsid w:val="74693136"/>
     <w:multiLevelType w:val="hybridMultilevel"/>
     <w:tmpl w:val="70CA8B12"/>
@@ -5104,31 +6191,37 @@
     </w:lvl>
   </w:abstractNum>
   <w:num w:numId="1" w16cid:durableId="176241180">
-    <w:abstractNumId w:val="2"/>
+    <w:abstractNumId w:val="4"/>
   </w:num>
   <w:num w:numId="2" w16cid:durableId="212237297">
-    <w:abstractNumId w:val="3"/>
+    <w:abstractNumId w:val="5"/>
   </w:num>
   <w:num w:numId="3" w16cid:durableId="2089887251">
-    <w:abstractNumId w:val="6"/>
+    <w:abstractNumId w:val="8"/>
   </w:num>
   <w:num w:numId="4" w16cid:durableId="1900633401">
-    <w:abstractNumId w:val="5"/>
+    <w:abstractNumId w:val="7"/>
   </w:num>
   <w:num w:numId="5" w16cid:durableId="1711145306">
     <w:abstractNumId w:val="0"/>
   </w:num>
   <w:num w:numId="6" w16cid:durableId="1757939866">
-    <w:abstractNumId w:val="1"/>
+    <w:abstractNumId w:val="3"/>
   </w:num>
   <w:num w:numId="7" w16cid:durableId="1582059067">
-    <w:abstractNumId w:val="7"/>
+    <w:abstractNumId w:val="9"/>
   </w:num>
   <w:num w:numId="8" w16cid:durableId="613441713">
-    <w:abstractNumId w:val="8"/>
+    <w:abstractNumId w:val="10"/>
   </w:num>
   <w:num w:numId="9" w16cid:durableId="317613176">
-    <w:abstractNumId w:val="4"/>
+    <w:abstractNumId w:val="6"/>
+  </w:num>
+  <w:num w:numId="10" w16cid:durableId="2144233556">
+    <w:abstractNumId w:val="2"/>
+  </w:num>
+  <w:num w:numId="11" w16cid:durableId="1846674911">
+    <w:abstractNumId w:val="1"/>
   </w:num>
 </w:numbering>
 </file>

</xml_diff>

<commit_message>
Spring CI, SI, DI, Autowire
Spring CI, SI, DI, Autowire
</commit_message>
<xml_diff>
--- a/docs/SpringFramework.docx
+++ b/docs/SpringFramework.docx
@@ -12,7 +12,6 @@
           <w:szCs w:val="28"/>
         </w:rPr>
       </w:pPr>
-      <w:proofErr w:type="gramStart"/>
       <w:r>
         <w:rPr>
           <w:b/>
@@ -20,17 +19,7 @@
           <w:sz w:val="28"/>
           <w:szCs w:val="28"/>
         </w:rPr>
-        <w:t>Eclipse :</w:t>
-      </w:r>
-      <w:proofErr w:type="gramEnd"/>
-      <w:r>
-        <w:rPr>
-          <w:b/>
-          <w:bCs/>
-          <w:sz w:val="28"/>
-          <w:szCs w:val="28"/>
-        </w:rPr>
-        <w:t xml:space="preserve"> </w:t>
+        <w:t xml:space="preserve">Eclipse : </w:t>
       </w:r>
       <w:hyperlink r:id="rId5" w:history="1">
         <w:r>
@@ -100,15 +89,7 @@
         </w:numPr>
       </w:pPr>
       <w:r>
-        <w:t xml:space="preserve">Spring is a </w:t>
-      </w:r>
-      <w:proofErr w:type="gramStart"/>
-      <w:r>
-        <w:t>java based</w:t>
-      </w:r>
-      <w:proofErr w:type="gramEnd"/>
-      <w:r>
-        <w:t xml:space="preserve"> framework which is use to achieve the faster development.</w:t>
+        <w:t>Spring is a java based framework which is use to achieve the faster development.</w:t>
       </w:r>
     </w:p>
     <w:p>
@@ -120,15 +101,7 @@
         </w:numPr>
       </w:pPr>
       <w:r>
-        <w:t xml:space="preserve">Spring is </w:t>
-      </w:r>
-      <w:proofErr w:type="gramStart"/>
-      <w:r>
-        <w:t>provides</w:t>
-      </w:r>
-      <w:proofErr w:type="gramEnd"/>
-      <w:r>
-        <w:t xml:space="preserve"> easy way to integrate other framework such as Hibernate, structs etc.</w:t>
+        <w:t>Spring is provides easy way to integrate other framework such as Hibernate, structs etc.</w:t>
       </w:r>
     </w:p>
     <w:p>
@@ -353,6 +326,30 @@
         </w:rPr>
         <w:t>Spring core/IOC</w:t>
       </w:r>
+      <w:r>
+        <w:rPr>
+          <w:b/>
+          <w:bCs/>
+          <w:u w:val="single"/>
+        </w:rPr>
+        <w:t xml:space="preserve"> (Invers of C</w:t>
+      </w:r>
+      <w:r>
+        <w:rPr>
+          <w:b/>
+          <w:bCs/>
+          <w:u w:val="single"/>
+        </w:rPr>
+        <w:t>o</w:t>
+      </w:r>
+      <w:r>
+        <w:rPr>
+          <w:b/>
+          <w:bCs/>
+          <w:u w:val="single"/>
+        </w:rPr>
+        <w:t>ntrol)</w:t>
+      </w:r>
     </w:p>
     <w:p>
       <w:pPr>
@@ -435,17 +432,8 @@
         </w:numPr>
       </w:pPr>
       <w:r>
-        <w:t xml:space="preserve">Spring </w:t>
-      </w:r>
-      <w:proofErr w:type="gramStart"/>
-      <w:r>
-        <w:t>perform</w:t>
-      </w:r>
-      <w:proofErr w:type="gramEnd"/>
-      <w:r>
-        <w:t xml:space="preserve"> dependency Injection internally which is called as </w:t>
-      </w:r>
-      <w:proofErr w:type="spellStart"/>
+        <w:t xml:space="preserve">Spring perform dependency Injection internally which is called as </w:t>
+      </w:r>
       <w:r>
         <w:rPr>
           <w:b/>
@@ -453,7 +441,6 @@
         </w:rPr>
         <w:t>Autowire</w:t>
       </w:r>
-      <w:proofErr w:type="spellEnd"/>
       <w:r>
         <w:t>.</w:t>
       </w:r>
@@ -642,15 +629,7 @@
         <w:t>/XSD</w:t>
       </w:r>
       <w:r>
-        <w:t xml:space="preserve"> </w:t>
-      </w:r>
-      <w:proofErr w:type="gramStart"/>
-      <w:r>
-        <w:t>Visit :</w:t>
-      </w:r>
-      <w:proofErr w:type="gramEnd"/>
-      <w:r>
-        <w:t xml:space="preserve"> </w:t>
+        <w:t xml:space="preserve"> Visit : </w:t>
       </w:r>
       <w:hyperlink r:id="rId6" w:history="1">
         <w:r>
@@ -717,7 +696,6 @@
         </w:rPr>
         <w:t xml:space="preserve"> </w:t>
       </w:r>
-      <w:proofErr w:type="spellStart"/>
       <w:r>
         <w:rPr>
           <w:rFonts w:ascii="Consolas" w:eastAsia="Times New Roman" w:hAnsi="Consolas" w:cs="Courier New"/>
@@ -727,7 +705,6 @@
         </w:rPr>
         <w:t>xmlns</w:t>
       </w:r>
-      <w:proofErr w:type="spellEnd"/>
       <w:r>
         <w:rPr>
           <w:rFonts w:ascii="Consolas" w:eastAsia="Times New Roman" w:hAnsi="Consolas" w:cs="Courier New"/>
@@ -791,8 +768,6 @@
         </w:rPr>
         <w:t xml:space="preserve">    </w:t>
       </w:r>
-      <w:proofErr w:type="spellStart"/>
-      <w:proofErr w:type="gramStart"/>
       <w:r>
         <w:rPr>
           <w:rFonts w:ascii="Consolas" w:eastAsia="Times New Roman" w:hAnsi="Consolas" w:cs="Courier New"/>
@@ -802,8 +777,6 @@
         </w:rPr>
         <w:t>xmlns:xsi</w:t>
       </w:r>
-      <w:proofErr w:type="spellEnd"/>
-      <w:proofErr w:type="gramEnd"/>
       <w:r>
         <w:rPr>
           <w:rFonts w:ascii="Consolas" w:eastAsia="Times New Roman" w:hAnsi="Consolas" w:cs="Courier New"/>
@@ -867,8 +840,6 @@
         </w:rPr>
         <w:t xml:space="preserve">    </w:t>
       </w:r>
-      <w:proofErr w:type="spellStart"/>
-      <w:proofErr w:type="gramStart"/>
       <w:r>
         <w:rPr>
           <w:rFonts w:ascii="Consolas" w:eastAsia="Times New Roman" w:hAnsi="Consolas" w:cs="Courier New"/>
@@ -878,8 +849,6 @@
         </w:rPr>
         <w:t>xsi:schemaLocation</w:t>
       </w:r>
-      <w:proofErr w:type="spellEnd"/>
-      <w:proofErr w:type="gramEnd"/>
       <w:r>
         <w:rPr>
           <w:rFonts w:ascii="Consolas" w:eastAsia="Times New Roman" w:hAnsi="Consolas" w:cs="Courier New"/>
@@ -1033,7 +1002,6 @@
         </w:rPr>
         <w:t xml:space="preserve">    </w:t>
       </w:r>
-      <w:proofErr w:type="gramStart"/>
       <w:r>
         <w:rPr>
           <w:rFonts w:ascii="Consolas" w:eastAsia="Times New Roman" w:hAnsi="Consolas" w:cs="Courier New"/>
@@ -1043,19 +1011,7 @@
           <w:sz w:val="23"/>
           <w:szCs w:val="23"/>
         </w:rPr>
-        <w:t>&lt;!--</w:t>
-      </w:r>
-      <w:proofErr w:type="gramEnd"/>
-      <w:r>
-        <w:rPr>
-          <w:rFonts w:ascii="Consolas" w:eastAsia="Times New Roman" w:hAnsi="Consolas" w:cs="Courier New"/>
-          <w:i/>
-          <w:iCs/>
-          <w:color w:val="3F5F5F"/>
-          <w:sz w:val="23"/>
-          <w:szCs w:val="23"/>
-        </w:rPr>
-        <w:t xml:space="preserve"> bean definitions here --&gt;</w:t>
+        <w:t>&lt;!-- bean definitions here --&gt;</w:t>
       </w:r>
     </w:p>
     <w:p>
@@ -1379,7 +1335,6 @@
           <w:szCs w:val="14"/>
         </w:rPr>
       </w:pPr>
-      <w:proofErr w:type="spellStart"/>
       <w:r>
         <w:rPr>
           <w:rFonts w:ascii="Consolas" w:hAnsi="Consolas" w:cs="Consolas"/>
@@ -1390,7 +1345,6 @@
         </w:rPr>
         <w:t>ApplicationContext</w:t>
       </w:r>
-      <w:proofErr w:type="spellEnd"/>
       <w:r>
         <w:rPr>
           <w:rFonts w:ascii="Consolas" w:hAnsi="Consolas" w:cs="Consolas"/>
@@ -1401,7 +1355,6 @@
         </w:rPr>
         <w:t xml:space="preserve"> </w:t>
       </w:r>
-      <w:proofErr w:type="spellStart"/>
       <w:r>
         <w:rPr>
           <w:rFonts w:ascii="Consolas" w:hAnsi="Consolas" w:cs="Consolas"/>
@@ -1413,7 +1366,6 @@
         </w:rPr>
         <w:t>ctx</w:t>
       </w:r>
-      <w:proofErr w:type="spellEnd"/>
       <w:r>
         <w:rPr>
           <w:rFonts w:ascii="Consolas" w:hAnsi="Consolas" w:cs="Consolas"/>
@@ -1457,31 +1409,7 @@
           <w:u w:val="single"/>
           <w:shd w:val="clear" w:color="auto" w:fill="E8F2FE"/>
         </w:rPr>
-        <w:t xml:space="preserve"> </w:t>
-      </w:r>
-      <w:proofErr w:type="spellStart"/>
-      <w:r>
-        <w:rPr>
-          <w:rFonts w:ascii="Consolas" w:hAnsi="Consolas" w:cs="Consolas"/>
-          <w:color w:val="000000"/>
-          <w:sz w:val="20"/>
-          <w:szCs w:val="20"/>
-          <w:u w:val="single"/>
-          <w:shd w:val="clear" w:color="auto" w:fill="E8F2FE"/>
-        </w:rPr>
-        <w:t>ClassPathXmlApplicationContext</w:t>
-      </w:r>
-      <w:proofErr w:type="spellEnd"/>
-      <w:r>
-        <w:rPr>
-          <w:rFonts w:ascii="Consolas" w:hAnsi="Consolas" w:cs="Consolas"/>
-          <w:color w:val="000000"/>
-          <w:sz w:val="20"/>
-          <w:szCs w:val="20"/>
-          <w:u w:val="single"/>
-          <w:shd w:val="clear" w:color="auto" w:fill="E8F2FE"/>
-        </w:rPr>
-        <w:t>(</w:t>
+        <w:t xml:space="preserve"> ClassPathXmlApplicationContext(</w:t>
       </w:r>
       <w:r>
         <w:rPr>
@@ -1692,25 +1620,7 @@
           <w:sz w:val="24"/>
           <w:szCs w:val="24"/>
         </w:rPr>
-        <w:t xml:space="preserve"> </w:t>
-      </w:r>
-      <w:proofErr w:type="spellStart"/>
-      <w:proofErr w:type="gramStart"/>
-      <w:r>
-        <w:rPr>
-          <w:sz w:val="24"/>
-          <w:szCs w:val="24"/>
-        </w:rPr>
-        <w:t>a</w:t>
-      </w:r>
-      <w:proofErr w:type="spellEnd"/>
-      <w:proofErr w:type="gramEnd"/>
-      <w:r>
-        <w:rPr>
-          <w:sz w:val="24"/>
-          <w:szCs w:val="24"/>
-        </w:rPr>
-        <w:t xml:space="preserve"> object.</w:t>
+        <w:t xml:space="preserve"> a object.</w:t>
       </w:r>
     </w:p>
     <w:p>
@@ -1730,23 +1640,7 @@
           <w:sz w:val="24"/>
           <w:szCs w:val="24"/>
         </w:rPr>
-        <w:t xml:space="preserve">There </w:t>
-      </w:r>
-      <w:proofErr w:type="gramStart"/>
-      <w:r>
-        <w:rPr>
-          <w:sz w:val="24"/>
-          <w:szCs w:val="24"/>
-        </w:rPr>
-        <w:t>are</w:t>
-      </w:r>
-      <w:proofErr w:type="gramEnd"/>
-      <w:r>
-        <w:rPr>
-          <w:sz w:val="24"/>
-          <w:szCs w:val="24"/>
-        </w:rPr>
-        <w:t xml:space="preserve"> total 5 types of bean scope.</w:t>
+        <w:t>There are total 5 types of bean scope.</w:t>
       </w:r>
     </w:p>
     <w:p>
@@ -1775,23 +1669,7 @@
           <w:sz w:val="24"/>
           <w:szCs w:val="24"/>
         </w:rPr>
-        <w:t xml:space="preserve">: There is only single object created for </w:t>
-      </w:r>
-      <w:proofErr w:type="gramStart"/>
-      <w:r>
-        <w:rPr>
-          <w:sz w:val="24"/>
-          <w:szCs w:val="24"/>
-        </w:rPr>
-        <w:t>a</w:t>
-      </w:r>
-      <w:proofErr w:type="gramEnd"/>
-      <w:r>
-        <w:rPr>
-          <w:sz w:val="24"/>
-          <w:szCs w:val="24"/>
-        </w:rPr>
-        <w:t xml:space="preserve"> Id and a single container, and the same object will be provided for every request. This is the default scope of the object.</w:t>
+        <w:t>: There is only single object created for a Id and a single container, and the same object will be provided for every request. This is the default scope of the object.</w:t>
       </w:r>
       <w:r>
         <w:rPr>
@@ -1895,17 +1773,8 @@
           <w:sz w:val="24"/>
           <w:szCs w:val="24"/>
         </w:rPr>
-        <w:t xml:space="preserve">using this you will get a new object for every Http request. It is only used for a web </w:t>
-      </w:r>
-      <w:proofErr w:type="gramStart"/>
-      <w:r>
-        <w:rPr>
-          <w:sz w:val="24"/>
-          <w:szCs w:val="24"/>
-        </w:rPr>
-        <w:t>applications</w:t>
-      </w:r>
-      <w:proofErr w:type="gramEnd"/>
+        <w:t>using this you will get a new object for every Http request. It is only used for a web applications</w:t>
+      </w:r>
       <w:r>
         <w:rPr>
           <w:b/>
@@ -1949,40 +1818,15 @@
           <w:sz w:val="24"/>
           <w:szCs w:val="24"/>
         </w:rPr>
-        <w:t xml:space="preserve"> using this you will get a one object for every </w:t>
-      </w:r>
-      <w:proofErr w:type="spellStart"/>
-      <w:r>
-        <w:rPr>
-          <w:sz w:val="24"/>
-          <w:szCs w:val="24"/>
-        </w:rPr>
-        <w:t>HttpSession</w:t>
-      </w:r>
-      <w:proofErr w:type="spellEnd"/>
-      <w:r>
-        <w:rPr>
-          <w:sz w:val="24"/>
-          <w:szCs w:val="24"/>
-        </w:rPr>
-        <w:t>.</w:t>
-      </w:r>
-      <w:r>
-        <w:rPr>
-          <w:sz w:val="24"/>
-          <w:szCs w:val="24"/>
-        </w:rPr>
-        <w:t xml:space="preserve"> It is only used for a web </w:t>
-      </w:r>
-      <w:proofErr w:type="gramStart"/>
-      <w:r>
-        <w:rPr>
-          <w:sz w:val="24"/>
-          <w:szCs w:val="24"/>
-        </w:rPr>
-        <w:t>applications</w:t>
-      </w:r>
-      <w:proofErr w:type="gramEnd"/>
+        <w:t xml:space="preserve"> using this you will get a one object for every HttpSession.</w:t>
+      </w:r>
+      <w:r>
+        <w:rPr>
+          <w:sz w:val="24"/>
+          <w:szCs w:val="24"/>
+        </w:rPr>
+        <w:t xml:space="preserve"> It is only used for a web applications</w:t>
+      </w:r>
       <w:r>
         <w:rPr>
           <w:b/>
@@ -2007,25 +1851,14 @@
           <w:szCs w:val="24"/>
         </w:rPr>
       </w:pPr>
-      <w:proofErr w:type="spellStart"/>
-      <w:r>
-        <w:rPr>
-          <w:b/>
-          <w:bCs/>
-          <w:sz w:val="24"/>
-          <w:szCs w:val="24"/>
-        </w:rPr>
-        <w:t>Globlesession</w:t>
-      </w:r>
-      <w:proofErr w:type="spellEnd"/>
-      <w:r>
-        <w:rPr>
-          <w:b/>
-          <w:bCs/>
-          <w:sz w:val="24"/>
-          <w:szCs w:val="24"/>
-        </w:rPr>
-        <w:t>:</w:t>
+      <w:r>
+        <w:rPr>
+          <w:b/>
+          <w:bCs/>
+          <w:sz w:val="24"/>
+          <w:szCs w:val="24"/>
+        </w:rPr>
+        <w:t>Globlesession:</w:t>
       </w:r>
       <w:r>
         <w:rPr>
@@ -2048,17 +1881,8 @@
           <w:sz w:val="24"/>
           <w:szCs w:val="24"/>
         </w:rPr>
-        <w:t xml:space="preserve"> It is only used for a web </w:t>
-      </w:r>
-      <w:proofErr w:type="gramStart"/>
-      <w:r>
-        <w:rPr>
-          <w:sz w:val="24"/>
-          <w:szCs w:val="24"/>
-        </w:rPr>
-        <w:t>applications</w:t>
-      </w:r>
-      <w:proofErr w:type="gramEnd"/>
+        <w:t xml:space="preserve"> It is only used for a web applications</w:t>
+      </w:r>
       <w:r>
         <w:rPr>
           <w:b/>
@@ -2132,7 +1956,6 @@
         </w:rPr>
         <w:t>@</w:t>
       </w:r>
-      <w:proofErr w:type="gramStart"/>
       <w:r>
         <w:rPr>
           <w:rFonts w:ascii="Consolas" w:hAnsi="Consolas" w:cs="Consolas"/>
@@ -2158,15 +1981,7 @@
           <w:sz w:val="24"/>
           <w:szCs w:val="24"/>
         </w:rPr>
-        <w:t>:</w:t>
-      </w:r>
-      <w:proofErr w:type="gramEnd"/>
-      <w:r>
-        <w:rPr>
-          <w:sz w:val="24"/>
-          <w:szCs w:val="24"/>
-        </w:rPr>
-        <w:t xml:space="preserve"> Used to mark java class as a bean class for spring</w:t>
+        <w:t>: Used to mark java class as a bean class for spring</w:t>
       </w:r>
     </w:p>
     <w:p>
@@ -2199,7 +2014,6 @@
         </w:rPr>
         <w:t>@</w:t>
       </w:r>
-      <w:proofErr w:type="gramStart"/>
       <w:r>
         <w:rPr>
           <w:rFonts w:ascii="Consolas" w:hAnsi="Consolas" w:cs="Consolas"/>
@@ -2225,15 +2039,7 @@
           <w:sz w:val="24"/>
           <w:szCs w:val="24"/>
         </w:rPr>
-        <w:t>:</w:t>
-      </w:r>
-      <w:proofErr w:type="gramEnd"/>
-      <w:r>
-        <w:rPr>
-          <w:sz w:val="24"/>
-          <w:szCs w:val="24"/>
-        </w:rPr>
-        <w:t xml:space="preserve"> </w:t>
+        <w:t xml:space="preserve">: </w:t>
       </w:r>
       <w:r>
         <w:rPr>
@@ -2278,18 +2084,7 @@
           <w:szCs w:val="28"/>
           <w:shd w:val="clear" w:color="auto" w:fill="E8F2FE"/>
         </w:rPr>
-        <w:t>@</w:t>
-      </w:r>
-      <w:proofErr w:type="gramStart"/>
-      <w:r>
-        <w:rPr>
-          <w:rFonts w:ascii="Consolas" w:hAnsi="Consolas" w:cs="Consolas"/>
-          <w:color w:val="646464"/>
-          <w:sz w:val="28"/>
-          <w:szCs w:val="28"/>
-          <w:shd w:val="clear" w:color="auto" w:fill="E8F2FE"/>
-        </w:rPr>
-        <w:t>ComponentScan</w:t>
+        <w:t>@ComponentScan</w:t>
       </w:r>
       <w:r>
         <w:rPr>
@@ -2299,18 +2094,7 @@
           <w:szCs w:val="28"/>
           <w:shd w:val="clear" w:color="auto" w:fill="E8F2FE"/>
         </w:rPr>
-        <w:t>(</w:t>
-      </w:r>
-      <w:proofErr w:type="gramEnd"/>
-      <w:r>
-        <w:rPr>
-          <w:rFonts w:ascii="Consolas" w:hAnsi="Consolas" w:cs="Consolas"/>
-          <w:color w:val="000000"/>
-          <w:sz w:val="28"/>
-          <w:szCs w:val="28"/>
-          <w:shd w:val="clear" w:color="auto" w:fill="E8F2FE"/>
-        </w:rPr>
-        <w:t>basePackages = {</w:t>
+        <w:t>(basePackages = {</w:t>
       </w:r>
       <w:r>
         <w:rPr>
@@ -2331,17 +2115,7 @@
           <w:szCs w:val="28"/>
           <w:shd w:val="clear" w:color="auto" w:fill="E8F2FE"/>
         </w:rPr>
-        <w:t>})</w:t>
-      </w:r>
-      <w:r>
-        <w:rPr>
-          <w:rFonts w:ascii="Consolas" w:hAnsi="Consolas" w:cs="Consolas"/>
-          <w:color w:val="000000"/>
-          <w:sz w:val="28"/>
-          <w:szCs w:val="28"/>
-          <w:shd w:val="clear" w:color="auto" w:fill="E8F2FE"/>
-        </w:rPr>
-        <w:t xml:space="preserve"> </w:t>
+        <w:t xml:space="preserve">}) </w:t>
       </w:r>
       <w:r>
         <w:rPr>
@@ -2386,18 +2160,7 @@
           <w:szCs w:val="32"/>
           <w:shd w:val="clear" w:color="auto" w:fill="E8F2FE"/>
         </w:rPr>
-        <w:t>@</w:t>
-      </w:r>
-      <w:proofErr w:type="gramStart"/>
-      <w:r>
-        <w:rPr>
-          <w:rFonts w:ascii="Consolas" w:hAnsi="Consolas" w:cs="Consolas"/>
-          <w:color w:val="646464"/>
-          <w:sz w:val="32"/>
-          <w:szCs w:val="32"/>
-          <w:shd w:val="clear" w:color="auto" w:fill="E8F2FE"/>
-        </w:rPr>
-        <w:t>Scope</w:t>
+        <w:t>@Scope</w:t>
       </w:r>
       <w:r>
         <w:rPr>
@@ -2409,7 +2172,6 @@
         </w:rPr>
         <w:t>(</w:t>
       </w:r>
-      <w:proofErr w:type="gramEnd"/>
       <w:r>
         <w:rPr>
           <w:rFonts w:ascii="Consolas" w:hAnsi="Consolas" w:cs="Consolas"/>
@@ -2505,6 +2267,22 @@
           <w:szCs w:val="24"/>
         </w:rPr>
       </w:pPr>
+      <w:r>
+        <w:rPr>
+          <w:sz w:val="24"/>
+          <w:szCs w:val="24"/>
+        </w:rPr>
+        <w:t>@Qualifier: It is use to resolve the ambiguity issue. The scenarios where multiple object of the same class available in a container in this case spring will throw an exception which can be resolve using @Qulifier annotation. Using this you explicitly specify which object to be inject. This annotation has to use with a @Autowire annotation.</w:t>
+      </w:r>
+    </w:p>
+    <w:p>
+      <w:pPr>
+        <w:pStyle w:val="NoSpacing"/>
+        <w:rPr>
+          <w:sz w:val="24"/>
+          <w:szCs w:val="24"/>
+        </w:rPr>
+      </w:pPr>
     </w:p>
     <w:p>
       <w:pPr>
@@ -2602,19 +2380,8 @@
           <w:sz w:val="24"/>
           <w:szCs w:val="24"/>
         </w:rPr>
-        <w:t>Setter Injection (SI</w:t>
-      </w:r>
-      <w:proofErr w:type="gramStart"/>
-      <w:r>
-        <w:rPr>
-          <w:b/>
-          <w:bCs/>
-          <w:sz w:val="24"/>
-          <w:szCs w:val="24"/>
-        </w:rPr>
-        <w:t>) :</w:t>
-      </w:r>
-      <w:proofErr w:type="gramEnd"/>
+        <w:t>Setter Injection (SI) :</w:t>
+      </w:r>
     </w:p>
     <w:p>
       <w:pPr>
@@ -2633,23 +2400,7 @@
           <w:sz w:val="24"/>
           <w:szCs w:val="24"/>
         </w:rPr>
-        <w:t xml:space="preserve">It is a process in which you can assign a value to a </w:t>
-      </w:r>
-      <w:proofErr w:type="gramStart"/>
-      <w:r>
-        <w:rPr>
-          <w:sz w:val="24"/>
-          <w:szCs w:val="24"/>
-        </w:rPr>
-        <w:t>bean classes</w:t>
-      </w:r>
-      <w:proofErr w:type="gramEnd"/>
-      <w:r>
-        <w:rPr>
-          <w:sz w:val="24"/>
-          <w:szCs w:val="24"/>
-        </w:rPr>
-        <w:t xml:space="preserve"> using setter methods.</w:t>
+        <w:t>It is a process in which you can assign a value to a bean classes using setter methods.</w:t>
       </w:r>
     </w:p>
     <w:p>
@@ -2734,19 +2485,8 @@
           <w:sz w:val="24"/>
           <w:szCs w:val="24"/>
         </w:rPr>
-        <w:t>Constructor Injection (CI</w:t>
-      </w:r>
-      <w:proofErr w:type="gramStart"/>
-      <w:r>
-        <w:rPr>
-          <w:b/>
-          <w:bCs/>
-          <w:sz w:val="24"/>
-          <w:szCs w:val="24"/>
-        </w:rPr>
-        <w:t>) :</w:t>
-      </w:r>
-      <w:proofErr w:type="gramEnd"/>
+        <w:t>Constructor Injection (CI) :</w:t>
+      </w:r>
     </w:p>
     <w:p>
       <w:pPr>
@@ -2765,23 +2505,7 @@
           <w:sz w:val="24"/>
           <w:szCs w:val="24"/>
         </w:rPr>
-        <w:t xml:space="preserve">It is a process in which you can assign a value to a </w:t>
-      </w:r>
-      <w:proofErr w:type="gramStart"/>
-      <w:r>
-        <w:rPr>
-          <w:sz w:val="24"/>
-          <w:szCs w:val="24"/>
-        </w:rPr>
-        <w:t>bean classes</w:t>
-      </w:r>
-      <w:proofErr w:type="gramEnd"/>
-      <w:r>
-        <w:rPr>
-          <w:sz w:val="24"/>
-          <w:szCs w:val="24"/>
-        </w:rPr>
-        <w:t xml:space="preserve"> using Constructor.</w:t>
+        <w:t>It is a process in which you can assign a value to a bean classes using Constructor.</w:t>
       </w:r>
     </w:p>
     <w:p>
@@ -2996,18 +2720,96 @@
           <w:szCs w:val="24"/>
         </w:rPr>
       </w:pPr>
-    </w:p>
-    <w:p>
-      <w:pPr>
-        <w:rPr>
-          <w:sz w:val="24"/>
-          <w:szCs w:val="24"/>
-        </w:rPr>
-      </w:pPr>
-    </w:p>
-    <w:p>
-      <w:pPr>
-        <w:pStyle w:val="NoSpacing"/>
+      <w:r>
+        <w:rPr>
+          <w:sz w:val="24"/>
+          <w:szCs w:val="24"/>
+        </w:rPr>
+        <w:lastRenderedPageBreak/>
+        <w:t>Spring Core Task</w:t>
+      </w:r>
+    </w:p>
+    <w:p>
+      <w:pPr>
+        <w:rPr>
+          <w:sz w:val="24"/>
+          <w:szCs w:val="24"/>
+        </w:rPr>
+      </w:pPr>
+    </w:p>
+    <w:p>
+      <w:pPr>
+        <w:rPr>
+          <w:sz w:val="24"/>
+          <w:szCs w:val="24"/>
+        </w:rPr>
+      </w:pPr>
+      <w:r>
+        <w:rPr>
+          <w:noProof/>
+          <w:sz w:val="24"/>
+          <w:szCs w:val="24"/>
+        </w:rPr>
+        <w:drawing>
+          <wp:inline distT="0" distB="0" distL="0" distR="0" wp14:anchorId="25ABFA24" wp14:editId="7608B4D3">
+            <wp:extent cx="5937885" cy="2500630"/>
+            <wp:effectExtent l="0" t="0" r="5715" b="0"/>
+            <wp:docPr id="507045810" name="Picture 1"/>
+            <wp:cNvGraphicFramePr>
+              <a:graphicFrameLocks xmlns:a="http://schemas.openxmlformats.org/drawingml/2006/main" noChangeAspect="1"/>
+            </wp:cNvGraphicFramePr>
+            <a:graphic xmlns:a="http://schemas.openxmlformats.org/drawingml/2006/main">
+              <a:graphicData uri="http://schemas.openxmlformats.org/drawingml/2006/picture">
+                <pic:pic xmlns:pic="http://schemas.openxmlformats.org/drawingml/2006/picture">
+                  <pic:nvPicPr>
+                    <pic:cNvPr id="0" name="Picture 1"/>
+                    <pic:cNvPicPr>
+                      <a:picLocks noChangeAspect="1" noChangeArrowheads="1"/>
+                    </pic:cNvPicPr>
+                  </pic:nvPicPr>
+                  <pic:blipFill>
+                    <a:blip r:embed="rId11" cstate="print">
+                      <a:extLst>
+                        <a:ext uri="{28A0092B-C50C-407E-A947-70E740481C1C}">
+                          <a14:useLocalDpi xmlns:a14="http://schemas.microsoft.com/office/drawing/2010/main" val="0"/>
+                        </a:ext>
+                      </a:extLst>
+                    </a:blip>
+                    <a:srcRect/>
+                    <a:stretch>
+                      <a:fillRect/>
+                    </a:stretch>
+                  </pic:blipFill>
+                  <pic:spPr bwMode="auto">
+                    <a:xfrm>
+                      <a:off x="0" y="0"/>
+                      <a:ext cx="5937885" cy="2500630"/>
+                    </a:xfrm>
+                    <a:prstGeom prst="rect">
+                      <a:avLst/>
+                    </a:prstGeom>
+                    <a:noFill/>
+                    <a:ln>
+                      <a:noFill/>
+                    </a:ln>
+                  </pic:spPr>
+                </pic:pic>
+              </a:graphicData>
+            </a:graphic>
+          </wp:inline>
+        </w:drawing>
+      </w:r>
+    </w:p>
+    <w:p>
+      <w:pPr>
+        <w:rPr>
+          <w:sz w:val="24"/>
+          <w:szCs w:val="24"/>
+        </w:rPr>
+      </w:pPr>
+    </w:p>
+    <w:p>
+      <w:pPr>
         <w:rPr>
           <w:b/>
           <w:bCs/>
@@ -3024,6 +2826,29 @@
           <w:szCs w:val="24"/>
           <w:u w:val="single"/>
         </w:rPr>
+        <w:br w:type="page"/>
+      </w:r>
+    </w:p>
+    <w:p>
+      <w:pPr>
+        <w:pStyle w:val="NoSpacing"/>
+        <w:rPr>
+          <w:b/>
+          <w:bCs/>
+          <w:sz w:val="24"/>
+          <w:szCs w:val="24"/>
+          <w:u w:val="single"/>
+        </w:rPr>
+      </w:pPr>
+      <w:r>
+        <w:rPr>
+          <w:b/>
+          <w:bCs/>
+          <w:sz w:val="24"/>
+          <w:szCs w:val="24"/>
+          <w:u w:val="single"/>
+        </w:rPr>
+        <w:lastRenderedPageBreak/>
         <w:t>Spring JDBC</w:t>
       </w:r>
     </w:p>
@@ -3078,23 +2903,7 @@
           <w:sz w:val="24"/>
           <w:szCs w:val="24"/>
         </w:rPr>
-        <w:t xml:space="preserve">To implement this </w:t>
-      </w:r>
-      <w:proofErr w:type="gramStart"/>
-      <w:r>
-        <w:rPr>
-          <w:sz w:val="24"/>
-          <w:szCs w:val="24"/>
-        </w:rPr>
-        <w:t>module</w:t>
-      </w:r>
-      <w:proofErr w:type="gramEnd"/>
-      <w:r>
-        <w:rPr>
-          <w:sz w:val="24"/>
-          <w:szCs w:val="24"/>
-        </w:rPr>
-        <w:t xml:space="preserve"> you will have to add following jar file</w:t>
+        <w:t>To implement this module you will have to add following jar file</w:t>
       </w:r>
     </w:p>
     <w:p>
@@ -3114,17 +2923,8 @@
           <w:sz w:val="24"/>
           <w:szCs w:val="24"/>
         </w:rPr>
-        <w:t>Spring-</w:t>
-      </w:r>
-      <w:proofErr w:type="spellStart"/>
-      <w:r>
-        <w:rPr>
-          <w:sz w:val="24"/>
-          <w:szCs w:val="24"/>
-        </w:rPr>
-        <w:t>jdbc</w:t>
-      </w:r>
-      <w:proofErr w:type="spellEnd"/>
+        <w:t>Spring-jdbc</w:t>
+      </w:r>
     </w:p>
     <w:p>
       <w:pPr>
@@ -3143,17 +2943,8 @@
           <w:sz w:val="24"/>
           <w:szCs w:val="24"/>
         </w:rPr>
-        <w:t>Spring-</w:t>
-      </w:r>
-      <w:proofErr w:type="spellStart"/>
-      <w:r>
-        <w:rPr>
-          <w:sz w:val="24"/>
-          <w:szCs w:val="24"/>
-        </w:rPr>
-        <w:t>tx</w:t>
-      </w:r>
-      <w:proofErr w:type="spellEnd"/>
+        <w:t>Spring-tx</w:t>
+      </w:r>
     </w:p>
     <w:p>
       <w:pPr>
@@ -3209,7 +3000,6 @@
           <w:szCs w:val="24"/>
         </w:rPr>
       </w:pPr>
-      <w:proofErr w:type="spellStart"/>
       <w:r>
         <w:rPr>
           <w:b/>
@@ -3219,7 +3009,6 @@
         </w:rPr>
         <w:t>DriverManagerDataSource</w:t>
       </w:r>
-      <w:proofErr w:type="spellEnd"/>
     </w:p>
     <w:p>
       <w:pPr>
@@ -3238,39 +3027,7 @@
           <w:sz w:val="24"/>
           <w:szCs w:val="24"/>
         </w:rPr>
-        <w:t xml:space="preserve">To connect with </w:t>
-      </w:r>
-      <w:proofErr w:type="gramStart"/>
-      <w:r>
-        <w:rPr>
-          <w:sz w:val="24"/>
-          <w:szCs w:val="24"/>
-        </w:rPr>
-        <w:t>Db</w:t>
-      </w:r>
-      <w:proofErr w:type="gramEnd"/>
-      <w:r>
-        <w:rPr>
-          <w:sz w:val="24"/>
-          <w:szCs w:val="24"/>
-        </w:rPr>
-        <w:t xml:space="preserve"> we have to provide DB properties such as driver name, </w:t>
-      </w:r>
-      <w:proofErr w:type="spellStart"/>
-      <w:r>
-        <w:rPr>
-          <w:sz w:val="24"/>
-          <w:szCs w:val="24"/>
-        </w:rPr>
-        <w:t>url</w:t>
-      </w:r>
-      <w:proofErr w:type="spellEnd"/>
-      <w:r>
-        <w:rPr>
-          <w:sz w:val="24"/>
-          <w:szCs w:val="24"/>
-        </w:rPr>
-        <w:t>, username, password</w:t>
+        <w:t>To connect with Db we have to provide DB properties such as driver name, url, username, password</w:t>
       </w:r>
     </w:p>
     <w:p>
@@ -3325,8 +3082,6 @@
           <w:u w:val="single"/>
         </w:rPr>
       </w:pPr>
-      <w:proofErr w:type="spellStart"/>
-      <w:proofErr w:type="gramStart"/>
       <w:r>
         <w:rPr>
           <w:b/>
@@ -3335,20 +3090,8 @@
           <w:szCs w:val="24"/>
           <w:u w:val="single"/>
         </w:rPr>
-        <w:t>org.springframework</w:t>
-      </w:r>
-      <w:proofErr w:type="gramEnd"/>
-      <w:r>
-        <w:rPr>
-          <w:b/>
-          <w:bCs/>
-          <w:sz w:val="24"/>
-          <w:szCs w:val="24"/>
-          <w:u w:val="single"/>
-        </w:rPr>
-        <w:t>.jdbc.datasource.DriverManagerDataSource</w:t>
-      </w:r>
-      <w:proofErr w:type="spellEnd"/>
+        <w:t>org.springframework.jdbc.datasource.DriverManagerDataSource</w:t>
+      </w:r>
     </w:p>
     <w:p>
       <w:pPr>
@@ -3364,7 +3107,6 @@
           <w:szCs w:val="24"/>
         </w:rPr>
       </w:pPr>
-      <w:proofErr w:type="spellStart"/>
       <w:r>
         <w:rPr>
           <w:b/>
@@ -3374,7 +3116,6 @@
         </w:rPr>
         <w:t>JdbcTemplate</w:t>
       </w:r>
-      <w:proofErr w:type="spellEnd"/>
     </w:p>
     <w:p>
       <w:pPr>
@@ -3413,23 +3154,7 @@
           <w:sz w:val="24"/>
           <w:szCs w:val="24"/>
         </w:rPr>
-        <w:t xml:space="preserve">Using this class </w:t>
-      </w:r>
-      <w:proofErr w:type="gramStart"/>
-      <w:r>
-        <w:rPr>
-          <w:sz w:val="24"/>
-          <w:szCs w:val="24"/>
-        </w:rPr>
-        <w:t>object</w:t>
-      </w:r>
-      <w:proofErr w:type="gramEnd"/>
-      <w:r>
-        <w:rPr>
-          <w:sz w:val="24"/>
-          <w:szCs w:val="24"/>
-        </w:rPr>
-        <w:t xml:space="preserve"> you can execute the DB queries.</w:t>
+        <w:t>Using this class object you can execute the DB queries.</w:t>
       </w:r>
     </w:p>
     <w:p>
@@ -3453,7 +3178,6 @@
         </w:rPr>
         <w:t xml:space="preserve">This class required the object of </w:t>
       </w:r>
-      <w:proofErr w:type="spellStart"/>
       <w:r>
         <w:rPr>
           <w:b/>
@@ -3463,7 +3187,6 @@
         </w:rPr>
         <w:t>DriverManagerDataSource</w:t>
       </w:r>
-      <w:proofErr w:type="spellEnd"/>
       <w:r>
         <w:rPr>
           <w:b/>
@@ -3502,8 +3225,6 @@
           <w:u w:val="single"/>
         </w:rPr>
       </w:pPr>
-      <w:proofErr w:type="spellStart"/>
-      <w:proofErr w:type="gramStart"/>
       <w:r>
         <w:rPr>
           <w:b/>
@@ -3512,20 +3233,8 @@
           <w:szCs w:val="24"/>
           <w:u w:val="single"/>
         </w:rPr>
-        <w:t>org.springframework</w:t>
-      </w:r>
-      <w:proofErr w:type="gramEnd"/>
-      <w:r>
-        <w:rPr>
-          <w:b/>
-          <w:bCs/>
-          <w:sz w:val="24"/>
-          <w:szCs w:val="24"/>
-          <w:u w:val="single"/>
-        </w:rPr>
-        <w:t>.jdbc.core.JdbcTemplate</w:t>
-      </w:r>
-      <w:proofErr w:type="spellEnd"/>
+        <w:t>org.springframework.jdbc.core.JdbcTemplate</w:t>
+      </w:r>
     </w:p>
     <w:p>
       <w:pPr>
@@ -3614,7 +3323,7 @@
                     </pic:cNvPicPr>
                   </pic:nvPicPr>
                   <pic:blipFill>
-                    <a:blip r:embed="rId11" cstate="print">
+                    <a:blip r:embed="rId12" cstate="print">
                       <a:extLst>
                         <a:ext uri="{28A0092B-C50C-407E-A947-70E740481C1C}">
                           <a14:useLocalDpi xmlns:a14="http://schemas.microsoft.com/office/drawing/2010/main" val="0"/>
@@ -3721,23 +3430,7 @@
           <w:sz w:val="24"/>
           <w:szCs w:val="24"/>
         </w:rPr>
-        <w:t xml:space="preserve">To implement this </w:t>
-      </w:r>
-      <w:proofErr w:type="gramStart"/>
-      <w:r>
-        <w:rPr>
-          <w:sz w:val="24"/>
-          <w:szCs w:val="24"/>
-        </w:rPr>
-        <w:t>module</w:t>
-      </w:r>
-      <w:proofErr w:type="gramEnd"/>
-      <w:r>
-        <w:rPr>
-          <w:sz w:val="24"/>
-          <w:szCs w:val="24"/>
-        </w:rPr>
-        <w:t xml:space="preserve"> you will have to add following jar file</w:t>
+        <w:t>To implement this module you will have to add following jar file</w:t>
       </w:r>
     </w:p>
     <w:p>
@@ -3757,17 +3450,8 @@
           <w:sz w:val="24"/>
           <w:szCs w:val="24"/>
         </w:rPr>
-        <w:t>Spring-</w:t>
-      </w:r>
-      <w:proofErr w:type="spellStart"/>
-      <w:r>
-        <w:rPr>
-          <w:sz w:val="24"/>
-          <w:szCs w:val="24"/>
-        </w:rPr>
-        <w:t>jdbc</w:t>
-      </w:r>
-      <w:proofErr w:type="spellEnd"/>
+        <w:t>Spring-jdbc</w:t>
+      </w:r>
     </w:p>
     <w:p>
       <w:pPr>
@@ -3786,17 +3470,8 @@
           <w:sz w:val="24"/>
           <w:szCs w:val="24"/>
         </w:rPr>
-        <w:t>Spring-</w:t>
-      </w:r>
-      <w:proofErr w:type="spellStart"/>
-      <w:r>
-        <w:rPr>
-          <w:sz w:val="24"/>
-          <w:szCs w:val="24"/>
-        </w:rPr>
-        <w:t>tx</w:t>
-      </w:r>
-      <w:proofErr w:type="spellEnd"/>
+        <w:t>Spring-tx</w:t>
+      </w:r>
     </w:p>
     <w:p>
       <w:pPr>
@@ -3815,17 +3490,8 @@
           <w:sz w:val="24"/>
           <w:szCs w:val="24"/>
         </w:rPr>
-        <w:t>Spring-</w:t>
-      </w:r>
-      <w:proofErr w:type="spellStart"/>
-      <w:r>
-        <w:rPr>
-          <w:sz w:val="24"/>
-          <w:szCs w:val="24"/>
-        </w:rPr>
-        <w:t>orm</w:t>
-      </w:r>
-      <w:proofErr w:type="spellEnd"/>
+        <w:t>Spring-orm</w:t>
+      </w:r>
     </w:p>
     <w:p>
       <w:pPr>
@@ -3901,7 +3567,6 @@
           <w:szCs w:val="24"/>
         </w:rPr>
       </w:pPr>
-      <w:proofErr w:type="spellStart"/>
       <w:r>
         <w:rPr>
           <w:b/>
@@ -3911,7 +3576,6 @@
         </w:rPr>
         <w:t>DriverManagerDataSource</w:t>
       </w:r>
-      <w:proofErr w:type="spellEnd"/>
     </w:p>
     <w:p>
       <w:pPr>
@@ -3930,39 +3594,7 @@
           <w:sz w:val="24"/>
           <w:szCs w:val="24"/>
         </w:rPr>
-        <w:t xml:space="preserve">To connect with </w:t>
-      </w:r>
-      <w:proofErr w:type="gramStart"/>
-      <w:r>
-        <w:rPr>
-          <w:sz w:val="24"/>
-          <w:szCs w:val="24"/>
-        </w:rPr>
-        <w:t>Db</w:t>
-      </w:r>
-      <w:proofErr w:type="gramEnd"/>
-      <w:r>
-        <w:rPr>
-          <w:sz w:val="24"/>
-          <w:szCs w:val="24"/>
-        </w:rPr>
-        <w:t xml:space="preserve"> we have to provide DB properties such as driver name, </w:t>
-      </w:r>
-      <w:proofErr w:type="spellStart"/>
-      <w:r>
-        <w:rPr>
-          <w:sz w:val="24"/>
-          <w:szCs w:val="24"/>
-        </w:rPr>
-        <w:t>url</w:t>
-      </w:r>
-      <w:proofErr w:type="spellEnd"/>
-      <w:r>
-        <w:rPr>
-          <w:sz w:val="24"/>
-          <w:szCs w:val="24"/>
-        </w:rPr>
-        <w:t>, username, password</w:t>
+        <w:t>To connect with Db we have to provide DB properties such as driver name, url, username, password</w:t>
       </w:r>
     </w:p>
     <w:p>
@@ -4017,8 +3649,6 @@
           <w:u w:val="single"/>
         </w:rPr>
       </w:pPr>
-      <w:proofErr w:type="spellStart"/>
-      <w:proofErr w:type="gramStart"/>
       <w:r>
         <w:rPr>
           <w:b/>
@@ -4027,20 +3657,8 @@
           <w:szCs w:val="24"/>
           <w:u w:val="single"/>
         </w:rPr>
-        <w:t>org.springframework</w:t>
-      </w:r>
-      <w:proofErr w:type="gramEnd"/>
-      <w:r>
-        <w:rPr>
-          <w:b/>
-          <w:bCs/>
-          <w:sz w:val="24"/>
-          <w:szCs w:val="24"/>
-          <w:u w:val="single"/>
-        </w:rPr>
-        <w:t>.jdbc.datasource.DriverManagerDataSource</w:t>
-      </w:r>
-      <w:proofErr w:type="spellEnd"/>
+        <w:t>org.springframework.jdbc.datasource.DriverManagerDataSource</w:t>
+      </w:r>
     </w:p>
     <w:p>
       <w:pPr>
@@ -4054,7 +3672,6 @@
           <w:szCs w:val="24"/>
         </w:rPr>
       </w:pPr>
-      <w:proofErr w:type="spellStart"/>
       <w:r>
         <w:rPr>
           <w:sz w:val="24"/>
@@ -4062,7 +3679,6 @@
         </w:rPr>
         <w:t>LocalSessionFactoryBean</w:t>
       </w:r>
-      <w:proofErr w:type="spellEnd"/>
     </w:p>
     <w:p>
       <w:pPr>
@@ -4084,7 +3700,6 @@
           <w:u w:val="single"/>
         </w:rPr>
       </w:pPr>
-      <w:proofErr w:type="gramStart"/>
       <w:r>
         <w:rPr>
           <w:b/>
@@ -4093,7 +3708,6 @@
         </w:rPr>
         <w:t>org.springframework.orm.hibernate5.LocalSessionFactoryBean</w:t>
       </w:r>
-      <w:proofErr w:type="gramEnd"/>
     </w:p>
     <w:p>
       <w:pPr>
@@ -4107,7 +3721,6 @@
           <w:szCs w:val="24"/>
         </w:rPr>
       </w:pPr>
-      <w:proofErr w:type="spellStart"/>
       <w:r>
         <w:rPr>
           <w:sz w:val="24"/>
@@ -4115,7 +3728,6 @@
         </w:rPr>
         <w:t>HibernateTemplate</w:t>
       </w:r>
-      <w:proofErr w:type="spellEnd"/>
     </w:p>
     <w:p>
       <w:pPr>
@@ -4127,7 +3739,6 @@
           <w:u w:val="single"/>
         </w:rPr>
       </w:pPr>
-      <w:proofErr w:type="gramStart"/>
       <w:r>
         <w:rPr>
           <w:b/>
@@ -4136,7 +3747,6 @@
         </w:rPr>
         <w:t>org.springframework.orm.hibernate5.HibernateTemplate</w:t>
       </w:r>
-      <w:proofErr w:type="gramEnd"/>
     </w:p>
     <w:p>
       <w:pPr>
@@ -4150,7 +3760,6 @@
           <w:szCs w:val="24"/>
         </w:rPr>
       </w:pPr>
-      <w:proofErr w:type="spellStart"/>
       <w:r>
         <w:rPr>
           <w:sz w:val="24"/>
@@ -4158,7 +3767,6 @@
         </w:rPr>
         <w:t>HibernateTransactionManager</w:t>
       </w:r>
-      <w:proofErr w:type="spellEnd"/>
     </w:p>
     <w:p>
       <w:pPr>
@@ -4172,7 +3780,6 @@
           <w:u w:val="single"/>
         </w:rPr>
       </w:pPr>
-      <w:proofErr w:type="gramStart"/>
       <w:r>
         <w:rPr>
           <w:b/>
@@ -4183,7 +3790,6 @@
         </w:rPr>
         <w:t>org.springframework.orm.hibernate5.HibernateTransactionManager</w:t>
       </w:r>
-      <w:proofErr w:type="gramEnd"/>
     </w:p>
     <w:p>
       <w:pPr>
@@ -4290,7 +3896,7 @@
                     </pic:cNvPicPr>
                   </pic:nvPicPr>
                   <pic:blipFill>
-                    <a:blip r:embed="rId12" cstate="print">
+                    <a:blip r:embed="rId13" cstate="print">
                       <a:extLst>
                         <a:ext uri="{28A0092B-C50C-407E-A947-70E740481C1C}">
                           <a14:useLocalDpi xmlns:a14="http://schemas.microsoft.com/office/drawing/2010/main" val="0"/>
@@ -4557,23 +4163,7 @@
           <w:sz w:val="24"/>
           <w:szCs w:val="24"/>
         </w:rPr>
-        <w:t>Register Spring Front controller inside web.xml (</w:t>
-      </w:r>
-      <w:proofErr w:type="spellStart"/>
-      <w:r>
-        <w:rPr>
-          <w:sz w:val="24"/>
-          <w:szCs w:val="24"/>
-        </w:rPr>
-        <w:t>DispatcherServlet</w:t>
-      </w:r>
-      <w:proofErr w:type="spellEnd"/>
-      <w:r>
-        <w:rPr>
-          <w:sz w:val="24"/>
-          <w:szCs w:val="24"/>
-        </w:rPr>
-        <w:t xml:space="preserve">) </w:t>
+        <w:t xml:space="preserve">Register Spring Front controller inside web.xml (DispatcherServlet) </w:t>
       </w:r>
     </w:p>
     <w:p>
@@ -4659,7 +4249,6 @@
         </w:rPr>
         <w:t>&gt;</w:t>
       </w:r>
-      <w:proofErr w:type="spellStart"/>
       <w:r>
         <w:rPr>
           <w:rFonts w:ascii="Consolas" w:hAnsi="Consolas" w:cs="Consolas"/>
@@ -4670,7 +4259,6 @@
         </w:rPr>
         <w:t>springmvc</w:t>
       </w:r>
-      <w:proofErr w:type="spellEnd"/>
       <w:r>
         <w:rPr>
           <w:rFonts w:ascii="Consolas" w:hAnsi="Consolas" w:cs="Consolas"/>
@@ -4739,7 +4327,6 @@
         </w:rPr>
         <w:t>&gt;</w:t>
       </w:r>
-      <w:proofErr w:type="gramStart"/>
       <w:r>
         <w:rPr>
           <w:rFonts w:ascii="Consolas" w:hAnsi="Consolas" w:cs="Consolas"/>
@@ -4747,17 +4334,7 @@
           <w:sz w:val="18"/>
           <w:szCs w:val="18"/>
         </w:rPr>
-        <w:t>org.springframework.web.servlet</w:t>
-      </w:r>
-      <w:proofErr w:type="gramEnd"/>
-      <w:r>
-        <w:rPr>
-          <w:rFonts w:ascii="Consolas" w:hAnsi="Consolas" w:cs="Consolas"/>
-          <w:color w:val="000000"/>
-          <w:sz w:val="18"/>
-          <w:szCs w:val="18"/>
-        </w:rPr>
-        <w:t>.DispatcherServlet</w:t>
+        <w:t>org.springframework.web.servlet.DispatcherServlet</w:t>
       </w:r>
       <w:r>
         <w:rPr>
@@ -4919,7 +4496,6 @@
         </w:rPr>
         <w:t>&gt;</w:t>
       </w:r>
-      <w:proofErr w:type="spellStart"/>
       <w:r>
         <w:rPr>
           <w:rFonts w:ascii="Consolas" w:hAnsi="Consolas" w:cs="Consolas"/>
@@ -4930,7 +4506,6 @@
         </w:rPr>
         <w:t>springmvc</w:t>
       </w:r>
-      <w:proofErr w:type="spellEnd"/>
       <w:r>
         <w:rPr>
           <w:rFonts w:ascii="Consolas" w:hAnsi="Consolas" w:cs="Consolas"/>
@@ -4990,7 +4565,6 @@
         </w:rPr>
         <w:t>&lt;</w:t>
       </w:r>
-      <w:proofErr w:type="spellStart"/>
       <w:r>
         <w:rPr>
           <w:rFonts w:ascii="Consolas" w:hAnsi="Consolas" w:cs="Consolas"/>
@@ -4998,9 +4572,35 @@
           <w:sz w:val="18"/>
           <w:szCs w:val="18"/>
         </w:rPr>
-        <w:t>url</w:t>
-      </w:r>
-      <w:proofErr w:type="spellEnd"/>
+        <w:t>url-pattern</w:t>
+      </w:r>
+      <w:r>
+        <w:rPr>
+          <w:rFonts w:ascii="Consolas" w:hAnsi="Consolas" w:cs="Consolas"/>
+          <w:color w:val="008080"/>
+          <w:sz w:val="18"/>
+          <w:szCs w:val="18"/>
+        </w:rPr>
+        <w:t>&gt;</w:t>
+      </w:r>
+      <w:r>
+        <w:rPr>
+          <w:rFonts w:ascii="Consolas" w:hAnsi="Consolas" w:cs="Consolas"/>
+          <w:color w:val="000000"/>
+          <w:sz w:val="18"/>
+          <w:szCs w:val="18"/>
+        </w:rPr>
+        <w:t>/</w:t>
+      </w:r>
+      <w:r>
+        <w:rPr>
+          <w:rFonts w:ascii="Consolas" w:hAnsi="Consolas" w:cs="Consolas"/>
+          <w:color w:val="008080"/>
+          <w:sz w:val="18"/>
+          <w:szCs w:val="18"/>
+        </w:rPr>
+        <w:t>&lt;/</w:t>
+      </w:r>
       <w:r>
         <w:rPr>
           <w:rFonts w:ascii="Consolas" w:hAnsi="Consolas" w:cs="Consolas"/>
@@ -5008,7 +4608,7 @@
           <w:sz w:val="18"/>
           <w:szCs w:val="18"/>
         </w:rPr>
-        <w:t>-pattern</w:t>
+        <w:t>url-pattern</w:t>
       </w:r>
       <w:r>
         <w:rPr>
@@ -5026,18 +4626,29 @@
           <w:sz w:val="18"/>
           <w:szCs w:val="18"/>
         </w:rPr>
-        <w:t>/</w:t>
-      </w:r>
-      <w:r>
+        <w:t xml:space="preserve"> </w:t>
+      </w:r>
+    </w:p>
+    <w:p>
+      <w:pPr>
+        <w:pStyle w:val="NoSpacing"/>
+        <w:ind w:left="720"/>
         <w:rPr>
           <w:rFonts w:ascii="Consolas" w:hAnsi="Consolas" w:cs="Consolas"/>
           <w:color w:val="008080"/>
           <w:sz w:val="18"/>
           <w:szCs w:val="18"/>
         </w:rPr>
+      </w:pPr>
+      <w:r>
+        <w:rPr>
+          <w:rFonts w:ascii="Consolas" w:hAnsi="Consolas" w:cs="Consolas"/>
+          <w:color w:val="008080"/>
+          <w:sz w:val="18"/>
+          <w:szCs w:val="18"/>
+        </w:rPr>
         <w:t>&lt;/</w:t>
       </w:r>
-      <w:proofErr w:type="spellStart"/>
       <w:r>
         <w:rPr>
           <w:rFonts w:ascii="Consolas" w:hAnsi="Consolas" w:cs="Consolas"/>
@@ -5045,17 +4656,7 @@
           <w:sz w:val="18"/>
           <w:szCs w:val="18"/>
         </w:rPr>
-        <w:t>url</w:t>
-      </w:r>
-      <w:proofErr w:type="spellEnd"/>
-      <w:r>
-        <w:rPr>
-          <w:rFonts w:ascii="Consolas" w:hAnsi="Consolas" w:cs="Consolas"/>
-          <w:color w:val="3F7F7F"/>
-          <w:sz w:val="18"/>
-          <w:szCs w:val="18"/>
-        </w:rPr>
-        <w:t>-pattern</w:t>
+        <w:t>servlet-mapping</w:t>
       </w:r>
       <w:r>
         <w:rPr>
@@ -5066,54 +4667,6 @@
         </w:rPr>
         <w:t>&gt;</w:t>
       </w:r>
-      <w:r>
-        <w:rPr>
-          <w:rFonts w:ascii="Consolas" w:hAnsi="Consolas" w:cs="Consolas"/>
-          <w:color w:val="000000"/>
-          <w:sz w:val="18"/>
-          <w:szCs w:val="18"/>
-        </w:rPr>
-        <w:t xml:space="preserve"> </w:t>
-      </w:r>
-    </w:p>
-    <w:p>
-      <w:pPr>
-        <w:pStyle w:val="NoSpacing"/>
-        <w:ind w:left="720"/>
-        <w:rPr>
-          <w:rFonts w:ascii="Consolas" w:hAnsi="Consolas" w:cs="Consolas"/>
-          <w:color w:val="008080"/>
-          <w:sz w:val="18"/>
-          <w:szCs w:val="18"/>
-        </w:rPr>
-      </w:pPr>
-      <w:r>
-        <w:rPr>
-          <w:rFonts w:ascii="Consolas" w:hAnsi="Consolas" w:cs="Consolas"/>
-          <w:color w:val="008080"/>
-          <w:sz w:val="18"/>
-          <w:szCs w:val="18"/>
-        </w:rPr>
-        <w:t>&lt;/</w:t>
-      </w:r>
-      <w:r>
-        <w:rPr>
-          <w:rFonts w:ascii="Consolas" w:hAnsi="Consolas" w:cs="Consolas"/>
-          <w:color w:val="3F7F7F"/>
-          <w:sz w:val="18"/>
-          <w:szCs w:val="18"/>
-        </w:rPr>
-        <w:t>servlet-mapping</w:t>
-      </w:r>
-      <w:r>
-        <w:rPr>
-          <w:rFonts w:ascii="Consolas" w:hAnsi="Consolas" w:cs="Consolas"/>
-          <w:color w:val="008080"/>
-          <w:sz w:val="18"/>
-          <w:szCs w:val="18"/>
-        </w:rPr>
-        <w:t>&gt;</w:t>
-      </w:r>
     </w:p>
     <w:p>
       <w:pPr>
@@ -5152,23 +4705,7 @@
           <w:sz w:val="24"/>
           <w:szCs w:val="24"/>
         </w:rPr>
-        <w:t>The name of the file must be a name of front controller as a prefix followed with “&lt;</w:t>
-      </w:r>
-      <w:proofErr w:type="spellStart"/>
-      <w:r>
-        <w:rPr>
-          <w:sz w:val="24"/>
-          <w:szCs w:val="24"/>
-        </w:rPr>
-        <w:t>servletName</w:t>
-      </w:r>
-      <w:proofErr w:type="spellEnd"/>
-      <w:r>
-        <w:rPr>
-          <w:sz w:val="24"/>
-          <w:szCs w:val="24"/>
-        </w:rPr>
-        <w:t>&gt;-servlet.xml”</w:t>
+        <w:t>The name of the file must be a name of front controller as a prefix followed with “&lt;servletName&gt;-servlet.xml”</w:t>
       </w:r>
     </w:p>
     <w:p>

</xml_diff>